<commit_message>
dry updated with final features selected and selected features updated as well
</commit_message>
<xml_diff>
--- a/HW2/dry_editable.docx
+++ b/HW2/dry_editable.docx
@@ -2,6 +2,44 @@
 <file path=word/document.xml><?xml version="1.0" encoding="utf-8"?>
 <w:document xmlns:wpc="http://schemas.microsoft.com/office/word/2010/wordprocessingCanvas" xmlns:cx="http://schemas.microsoft.com/office/drawing/2014/chartex" xmlns:cx1="http://schemas.microsoft.com/office/drawing/2015/9/8/chartex" xmlns:cx2="http://schemas.microsoft.com/office/drawing/2015/10/21/chartex" xmlns:cx3="http://schemas.microsoft.com/office/drawing/2016/5/9/chartex" xmlns:cx4="http://schemas.microsoft.com/office/drawing/2016/5/10/chartex" xmlns:cx5="http://schemas.microsoft.com/office/drawing/2016/5/11/chartex" xmlns:cx6="http://schemas.microsoft.com/office/drawing/2016/5/12/chartex" xmlns:cx7="http://schemas.microsoft.com/office/drawing/2016/5/13/chartex" xmlns:cx8="http://schemas.microsoft.com/office/drawing/2016/5/14/chartex" xmlns:mc="http://schemas.openxmlformats.org/markup-compatibility/2006" xmlns:aink="http://schemas.microsoft.com/office/drawing/2016/ink" xmlns:am3d="http://schemas.microsoft.com/office/drawing/2017/model3d" xmlns:o="urn:schemas-microsoft-com:office:office" xmlns:r="http://schemas.openxmlformats.org/officeDocument/2006/relationships" xmlns:m="http://schemas.openxmlformats.org/officeDocument/2006/math" xmlns:v="urn:schemas-microsoft-com:vml" xmlns:wp14="http://schemas.microsoft.com/office/word/2010/wordprocessingDrawing" xmlns:wp="http://schemas.openxmlformats.org/drawingml/2006/wordprocessingDrawing" xmlns:w10="urn:schemas-microsoft-com:office:word" xmlns:w="http://schemas.openxmlformats.org/wordprocessingml/2006/main" xmlns:w14="http://schemas.microsoft.com/office/word/2010/wordml" xmlns:w15="http://schemas.microsoft.com/office/word/2012/wordml" xmlns:w16cex="http://schemas.microsoft.com/office/word/2018/wordml/cex" xmlns:w16cid="http://schemas.microsoft.com/office/word/2016/wordml/cid" xmlns:w16="http://schemas.microsoft.com/office/word/2018/wordml" xmlns:w16se="http://schemas.microsoft.com/office/word/2015/wordml/symex" xmlns:wpg="http://schemas.microsoft.com/office/word/2010/wordprocessingGroup" xmlns:wpi="http://schemas.microsoft.com/office/word/2010/wordprocessingInk" xmlns:wne="http://schemas.microsoft.com/office/word/2006/wordml" xmlns:wps="http://schemas.microsoft.com/office/word/2010/wordprocessingShape" mc:Ignorable="w14 w15 w16se w16cid w16 w16cex wp14">
   <w:body>
+    <w:p>
+      <w:pPr>
+        <w:rPr>
+          <w:rFonts w:eastAsiaTheme="minorHAnsi" w:cs="Calibri-Bold"/>
+          <w:sz w:val="40"/>
+          <w:szCs w:val="40"/>
+          <w:u w:val="single"/>
+        </w:rPr>
+      </w:pPr>
+      <w:r>
+        <w:rPr>
+          <w:rFonts w:eastAsiaTheme="minorHAnsi" w:cs="Calibri-Bold"/>
+          <w:sz w:val="40"/>
+          <w:szCs w:val="40"/>
+          <w:u w:val="single"/>
+        </w:rPr>
+        <w:t>Mori Levinzon 308328467</w:t>
+      </w:r>
+    </w:p>
+    <w:p>
+      <w:pPr>
+        <w:rPr>
+          <w:rFonts w:eastAsiaTheme="minorHAnsi" w:cs="Calibri-Bold"/>
+          <w:sz w:val="40"/>
+          <w:szCs w:val="40"/>
+          <w:u w:val="single"/>
+        </w:rPr>
+      </w:pPr>
+      <w:r>
+        <w:rPr>
+          <w:rFonts w:eastAsiaTheme="minorHAnsi" w:cs="Calibri-Bold"/>
+          <w:sz w:val="40"/>
+          <w:szCs w:val="40"/>
+          <w:u w:val="single"/>
+        </w:rPr>
+        <w:t xml:space="preserve">Nadav Rubinstein </w:t>
+      </w:r>
+    </w:p>
     <w:p>
       <w:pPr>
         <w:rPr>
@@ -76,11 +114,10 @@
           <w:sz w:val="24"/>
           <w:szCs w:val="32"/>
         </w:rPr>
-        <w:t>In this part we'll describe the actions that we made on the data given to us in order to prepare it for future leaning algorithm.</w:t>
-      </w:r>
-    </w:p>
-    <w:p>
-      <w:pPr>
+        <w:t xml:space="preserve">In this part </w:t>
+      </w:r>
+      <w:proofErr w:type="gramStart"/>
+      <w:r>
         <w:rPr>
           <w:rFonts w:eastAsiaTheme="minorHAnsi" w:cs="Calibri-Bold"/>
           <w:b/>
@@ -88,7 +125,9 @@
           <w:sz w:val="24"/>
           <w:szCs w:val="32"/>
         </w:rPr>
-      </w:pPr>
+        <w:t>we'll</w:t>
+      </w:r>
+      <w:proofErr w:type="gramEnd"/>
       <w:r>
         <w:rPr>
           <w:rFonts w:eastAsiaTheme="minorHAnsi" w:cs="Calibri-Bold"/>
@@ -97,7 +136,40 @@
           <w:sz w:val="24"/>
           <w:szCs w:val="32"/>
         </w:rPr>
-        <w:t>First we'll describe the process that made us understand better the data were working on:</w:t>
+        <w:t xml:space="preserve"> describe the actions that we made on the data given to us in order to prepare it for future leaning algorithm.</w:t>
+      </w:r>
+    </w:p>
+    <w:p>
+      <w:pPr>
+        <w:rPr>
+          <w:rFonts w:eastAsiaTheme="minorHAnsi" w:cs="Calibri-Bold"/>
+          <w:b/>
+          <w:bCs/>
+          <w:sz w:val="24"/>
+          <w:szCs w:val="32"/>
+        </w:rPr>
+      </w:pPr>
+      <w:proofErr w:type="gramStart"/>
+      <w:r>
+        <w:rPr>
+          <w:rFonts w:eastAsiaTheme="minorHAnsi" w:cs="Calibri-Bold"/>
+          <w:b/>
+          <w:bCs/>
+          <w:sz w:val="24"/>
+          <w:szCs w:val="32"/>
+        </w:rPr>
+        <w:t>First</w:t>
+      </w:r>
+      <w:proofErr w:type="gramEnd"/>
+      <w:r>
+        <w:rPr>
+          <w:rFonts w:eastAsiaTheme="minorHAnsi" w:cs="Calibri-Bold"/>
+          <w:b/>
+          <w:bCs/>
+          <w:sz w:val="24"/>
+          <w:szCs w:val="32"/>
+        </w:rPr>
+        <w:t xml:space="preserve"> we'll describe the process that made us understand better the data were working on:</w:t>
       </w:r>
     </w:p>
     <w:p>
@@ -124,7 +196,29 @@
           <w:sz w:val="24"/>
           <w:szCs w:val="32"/>
         </w:rPr>
-        <w:t>After we loaded the data we separated the features into two</w:t>
+        <w:t xml:space="preserve">After we loaded the </w:t>
+      </w:r>
+      <w:proofErr w:type="gramStart"/>
+      <w:r>
+        <w:rPr>
+          <w:rFonts w:eastAsiaTheme="minorHAnsi" w:cs="Calibri-Bold"/>
+          <w:b/>
+          <w:bCs/>
+          <w:sz w:val="24"/>
+          <w:szCs w:val="32"/>
+        </w:rPr>
+        <w:t>data</w:t>
+      </w:r>
+      <w:proofErr w:type="gramEnd"/>
+      <w:r>
+        <w:rPr>
+          <w:rFonts w:eastAsiaTheme="minorHAnsi" w:cs="Calibri-Bold"/>
+          <w:b/>
+          <w:bCs/>
+          <w:sz w:val="24"/>
+          <w:szCs w:val="32"/>
+        </w:rPr>
+        <w:t xml:space="preserve"> we separated the features into two</w:t>
       </w:r>
       <w:r>
         <w:rPr>
@@ -611,7 +705,23 @@
                 <w:rFonts w:ascii="Arial" w:eastAsia="Times New Roman" w:hAnsi="Arial" w:cs="Arial"/>
                 <w:color w:val="000000"/>
               </w:rPr>
-              <w:t>Financial_balance_score_(0-1)</w:t>
+              <w:t>Financial_balance_score</w:t>
+            </w:r>
+            <w:proofErr w:type="gramStart"/>
+            <w:r>
+              <w:rPr>
+                <w:rFonts w:ascii="Arial" w:eastAsia="Times New Roman" w:hAnsi="Arial" w:cs="Arial"/>
+                <w:color w:val="000000"/>
+              </w:rPr>
+              <w:t>_(</w:t>
+            </w:r>
+            <w:proofErr w:type="gramEnd"/>
+            <w:r>
+              <w:rPr>
+                <w:rFonts w:ascii="Arial" w:eastAsia="Times New Roman" w:hAnsi="Arial" w:cs="Arial"/>
+                <w:color w:val="000000"/>
+              </w:rPr>
+              <w:t>0-1)</w:t>
             </w:r>
           </w:p>
         </w:tc>
@@ -1686,13 +1796,24 @@
           <w:szCs w:val="26"/>
         </w:rPr>
       </w:pPr>
-      <w:r>
-        <w:rPr>
-          <w:rFonts w:eastAsiaTheme="minorHAnsi" w:cstheme="minorHAnsi"/>
-          <w:sz w:val="26"/>
-          <w:szCs w:val="26"/>
-        </w:rPr>
-        <w:t>In order to handle the data with more accuracy, we looked at the distribution of each of the features by making histograms of the values of each feature:</w:t>
+      <w:proofErr w:type="gramStart"/>
+      <w:r>
+        <w:rPr>
+          <w:rFonts w:eastAsiaTheme="minorHAnsi" w:cstheme="minorHAnsi"/>
+          <w:sz w:val="26"/>
+          <w:szCs w:val="26"/>
+        </w:rPr>
+        <w:lastRenderedPageBreak/>
+        <w:t>In order to</w:t>
+      </w:r>
+      <w:proofErr w:type="gramEnd"/>
+      <w:r>
+        <w:rPr>
+          <w:rFonts w:eastAsiaTheme="minorHAnsi" w:cstheme="minorHAnsi"/>
+          <w:sz w:val="26"/>
+          <w:szCs w:val="26"/>
+        </w:rPr>
+        <w:t xml:space="preserve"> handle the data with more accuracy, we looked at the distribution of each of the features by making histograms of the values of each feature:</w:t>
       </w:r>
     </w:p>
     <w:p>
@@ -1754,7 +1875,6 @@
         <w:rPr>
           <w:noProof/>
         </w:rPr>
-        <w:lastRenderedPageBreak/>
         <w:drawing>
           <wp:inline distT="0" distB="0" distL="0" distR="0" wp14:anchorId="6CF05FE2" wp14:editId="72E34555">
             <wp:extent cx="2346964" cy="1758950"/>
@@ -2365,7 +2485,25 @@
           <w:sz w:val="26"/>
           <w:szCs w:val="26"/>
         </w:rPr>
-        <w:t>Split the data file into 3 separate files: train, validation and test for further changes.</w:t>
+        <w:t xml:space="preserve">Split the data file into 3 separate files: train, </w:t>
+      </w:r>
+      <w:proofErr w:type="gramStart"/>
+      <w:r>
+        <w:rPr>
+          <w:rFonts w:eastAsiaTheme="minorHAnsi" w:cstheme="minorHAnsi"/>
+          <w:sz w:val="26"/>
+          <w:szCs w:val="26"/>
+        </w:rPr>
+        <w:t>validation</w:t>
+      </w:r>
+      <w:proofErr w:type="gramEnd"/>
+      <w:r>
+        <w:rPr>
+          <w:rFonts w:eastAsiaTheme="minorHAnsi" w:cstheme="minorHAnsi"/>
+          <w:sz w:val="26"/>
+          <w:szCs w:val="26"/>
+        </w:rPr>
+        <w:t xml:space="preserve"> and test for further changes.</w:t>
       </w:r>
     </w:p>
     <w:p>
@@ -2409,15 +2547,73 @@
           <w:sz w:val="26"/>
           <w:szCs w:val="26"/>
         </w:rPr>
-        <w:t xml:space="preserve">For every feature the distributed normally </w:t>
-      </w:r>
-      <w:r>
-        <w:rPr>
-          <w:rFonts w:eastAsiaTheme="minorHAnsi" w:cstheme="minorHAnsi"/>
-          <w:sz w:val="26"/>
-          <w:szCs w:val="26"/>
-        </w:rPr>
-        <w:t>do standardization according the Z threshold and swich every value above 4.5 with Nan (needed because of the great gap between some values and the distributed valuses of some features)/</w:t>
+        <w:t xml:space="preserve">For every </w:t>
+      </w:r>
+      <w:proofErr w:type="gramStart"/>
+      <w:r>
+        <w:rPr>
+          <w:rFonts w:eastAsiaTheme="minorHAnsi" w:cstheme="minorHAnsi"/>
+          <w:sz w:val="26"/>
+          <w:szCs w:val="26"/>
+        </w:rPr>
+        <w:t>feature</w:t>
+      </w:r>
+      <w:proofErr w:type="gramEnd"/>
+      <w:r>
+        <w:rPr>
+          <w:rFonts w:eastAsiaTheme="minorHAnsi" w:cstheme="minorHAnsi"/>
+          <w:sz w:val="26"/>
+          <w:szCs w:val="26"/>
+        </w:rPr>
+        <w:t xml:space="preserve"> the distributed normally </w:t>
+      </w:r>
+      <w:r>
+        <w:rPr>
+          <w:rFonts w:eastAsiaTheme="minorHAnsi" w:cstheme="minorHAnsi"/>
+          <w:sz w:val="26"/>
+          <w:szCs w:val="26"/>
+        </w:rPr>
+        <w:t xml:space="preserve">do standardization according the Z threshold and </w:t>
+      </w:r>
+      <w:r>
+        <w:rPr>
+          <w:rFonts w:eastAsiaTheme="minorHAnsi" w:cstheme="minorHAnsi"/>
+          <w:sz w:val="26"/>
+          <w:szCs w:val="26"/>
+        </w:rPr>
+        <w:t>switch</w:t>
+      </w:r>
+      <w:r>
+        <w:rPr>
+          <w:rFonts w:eastAsiaTheme="minorHAnsi" w:cstheme="minorHAnsi"/>
+          <w:sz w:val="26"/>
+          <w:szCs w:val="26"/>
+        </w:rPr>
+        <w:t xml:space="preserve"> every value above 4.5 with Nan (needed because of the great gap between some values and the distributed </w:t>
+      </w:r>
+      <w:r>
+        <w:rPr>
+          <w:rFonts w:eastAsiaTheme="minorHAnsi" w:cstheme="minorHAnsi"/>
+          <w:sz w:val="26"/>
+          <w:szCs w:val="26"/>
+        </w:rPr>
+        <w:t>values</w:t>
+      </w:r>
+      <w:r>
+        <w:rPr>
+          <w:rFonts w:eastAsiaTheme="minorHAnsi" w:cstheme="minorHAnsi"/>
+          <w:sz w:val="26"/>
+          <w:szCs w:val="26"/>
+        </w:rPr>
+        <w:t xml:space="preserve"> of some features)</w:t>
+      </w:r>
+      <w:r>
+        <w:rPr>
+          <w:rFonts w:eastAsiaTheme="minorHAnsi" w:cstheme="minorHAnsi"/>
+          <w:sz w:val="26"/>
+          <w:szCs w:val="26"/>
+        </w:rPr>
+        <w:t>.</w:t>
       </w:r>
     </w:p>
     <w:p>
@@ -2527,7 +2723,25 @@
           <w:sz w:val="26"/>
           <w:szCs w:val="26"/>
         </w:rPr>
-        <w:t xml:space="preserve">For the lasting remaining nominal values we completed the missing values to be </w:t>
+        <w:t xml:space="preserve">For the lasting remaining nominal </w:t>
+      </w:r>
+      <w:proofErr w:type="gramStart"/>
+      <w:r>
+        <w:rPr>
+          <w:rFonts w:eastAsiaTheme="minorHAnsi" w:cstheme="minorHAnsi"/>
+          <w:sz w:val="26"/>
+          <w:szCs w:val="26"/>
+        </w:rPr>
+        <w:t>values</w:t>
+      </w:r>
+      <w:proofErr w:type="gramEnd"/>
+      <w:r>
+        <w:rPr>
+          <w:rFonts w:eastAsiaTheme="minorHAnsi" w:cstheme="minorHAnsi"/>
+          <w:sz w:val="26"/>
+          <w:szCs w:val="26"/>
+        </w:rPr>
+        <w:t xml:space="preserve"> we completed the missing values to be </w:t>
       </w:r>
       <w:r>
         <w:rPr>
@@ -2557,7 +2771,89 @@
           <w:sz w:val="26"/>
           <w:szCs w:val="26"/>
         </w:rPr>
-        <w:t>For the lasting remaining numeric value we set the values to the average of the feature.</w:t>
+        <w:t>For the lasting remaining numeric value</w:t>
+      </w:r>
+      <w:r>
+        <w:rPr>
+          <w:rFonts w:eastAsiaTheme="minorHAnsi" w:cstheme="minorHAnsi"/>
+          <w:sz w:val="26"/>
+          <w:szCs w:val="26"/>
+        </w:rPr>
+        <w:t>s</w:t>
+      </w:r>
+      <w:r>
+        <w:rPr>
+          <w:rFonts w:eastAsiaTheme="minorHAnsi" w:cstheme="minorHAnsi"/>
+          <w:sz w:val="26"/>
+          <w:szCs w:val="26"/>
+        </w:rPr>
+        <w:t xml:space="preserve"> we set the</w:t>
+      </w:r>
+      <w:r>
+        <w:rPr>
+          <w:rFonts w:eastAsiaTheme="minorHAnsi" w:cstheme="minorHAnsi"/>
+          <w:sz w:val="26"/>
+          <w:szCs w:val="26"/>
+        </w:rPr>
+        <w:t>ir</w:t>
+      </w:r>
+      <w:r>
+        <w:rPr>
+          <w:rFonts w:eastAsiaTheme="minorHAnsi" w:cstheme="minorHAnsi"/>
+          <w:sz w:val="26"/>
+          <w:szCs w:val="26"/>
+        </w:rPr>
+        <w:t xml:space="preserve"> values to </w:t>
+      </w:r>
+      <w:r>
+        <w:rPr>
+          <w:rFonts w:eastAsiaTheme="minorHAnsi" w:cstheme="minorHAnsi"/>
+          <w:sz w:val="26"/>
+          <w:szCs w:val="26"/>
+        </w:rPr>
+        <w:t xml:space="preserve">be </w:t>
+      </w:r>
+      <w:r>
+        <w:rPr>
+          <w:rFonts w:eastAsiaTheme="minorHAnsi" w:cstheme="minorHAnsi"/>
+          <w:sz w:val="26"/>
+          <w:szCs w:val="26"/>
+        </w:rPr>
+        <w:t xml:space="preserve">the </w:t>
+      </w:r>
+      <w:proofErr w:type="gramStart"/>
+      <w:r>
+        <w:rPr>
+          <w:rFonts w:eastAsiaTheme="minorHAnsi" w:cstheme="minorHAnsi"/>
+          <w:sz w:val="26"/>
+          <w:szCs w:val="26"/>
+        </w:rPr>
+        <w:t xml:space="preserve">average </w:t>
+      </w:r>
+      <w:r>
+        <w:rPr>
+          <w:rFonts w:eastAsiaTheme="minorHAnsi" w:cstheme="minorHAnsi"/>
+          <w:sz w:val="26"/>
+          <w:szCs w:val="26"/>
+        </w:rPr>
+        <w:t xml:space="preserve"> value</w:t>
+      </w:r>
+      <w:proofErr w:type="gramEnd"/>
+      <w:r>
+        <w:rPr>
+          <w:rFonts w:eastAsiaTheme="minorHAnsi" w:cstheme="minorHAnsi"/>
+          <w:sz w:val="26"/>
+          <w:szCs w:val="26"/>
+        </w:rPr>
+        <w:t xml:space="preserve"> </w:t>
+      </w:r>
+      <w:r>
+        <w:rPr>
+          <w:rFonts w:eastAsiaTheme="minorHAnsi" w:cstheme="minorHAnsi"/>
+          <w:sz w:val="26"/>
+          <w:szCs w:val="26"/>
+        </w:rPr>
+        <w:t>of the feature.</w:t>
       </w:r>
     </w:p>
     <w:p>
@@ -2689,7 +2985,25 @@
           <w:sz w:val="26"/>
           <w:szCs w:val="26"/>
         </w:rPr>
-        <w:t>Filter method: for the numeric features we removed the features that their variance was small than the threshold 0.2 since those features didn’t contributed more information therefore can be removed. The features that were removed were:</w:t>
+        <w:t xml:space="preserve">Filter method: for the numeric features we removed the features that their variance was small than the threshold 0.2 since those features </w:t>
+      </w:r>
+      <w:proofErr w:type="gramStart"/>
+      <w:r>
+        <w:rPr>
+          <w:rFonts w:eastAsiaTheme="minorHAnsi" w:cstheme="minorHAnsi"/>
+          <w:sz w:val="26"/>
+          <w:szCs w:val="26"/>
+        </w:rPr>
+        <w:t>didn’t</w:t>
+      </w:r>
+      <w:proofErr w:type="gramEnd"/>
+      <w:r>
+        <w:rPr>
+          <w:rFonts w:eastAsiaTheme="minorHAnsi" w:cstheme="minorHAnsi"/>
+          <w:sz w:val="26"/>
+          <w:szCs w:val="26"/>
+        </w:rPr>
+        <w:t xml:space="preserve"> contributed more information therefore can be removed. The features that were removed were:</w:t>
       </w:r>
     </w:p>
     <w:p>
@@ -2777,7 +3091,41 @@
           <w:sz w:val="26"/>
           <w:szCs w:val="26"/>
         </w:rPr>
-        <w:t xml:space="preserve">Wrapper method: By using SGD-Classifier and selectKBest from the sklearn library we were able to found the group of features with the atmost </w:t>
+        <w:t xml:space="preserve">Wrapper method: By using SGD-Classifier and selectKBest from the sklearn library we were able to </w:t>
+      </w:r>
+      <w:proofErr w:type="gramStart"/>
+      <w:r>
+        <w:rPr>
+          <w:rFonts w:eastAsiaTheme="minorHAnsi" w:cstheme="minorHAnsi"/>
+          <w:sz w:val="26"/>
+          <w:szCs w:val="26"/>
+        </w:rPr>
+        <w:t>found</w:t>
+      </w:r>
+      <w:proofErr w:type="gramEnd"/>
+      <w:r>
+        <w:rPr>
+          <w:rFonts w:eastAsiaTheme="minorHAnsi" w:cstheme="minorHAnsi"/>
+          <w:sz w:val="26"/>
+          <w:szCs w:val="26"/>
+        </w:rPr>
+        <w:t xml:space="preserve"> the group of features with the </w:t>
+      </w:r>
+      <w:r>
+        <w:rPr>
+          <w:rFonts w:eastAsiaTheme="minorHAnsi" w:cstheme="minorHAnsi"/>
+          <w:sz w:val="26"/>
+          <w:szCs w:val="26"/>
+        </w:rPr>
+        <w:t>utmost</w:t>
+      </w:r>
+      <w:r>
+        <w:rPr>
+          <w:rFonts w:eastAsiaTheme="minorHAnsi" w:cstheme="minorHAnsi"/>
+          <w:sz w:val="26"/>
+          <w:szCs w:val="26"/>
+        </w:rPr>
+        <w:t xml:space="preserve"> </w:t>
       </w:r>
       <w:r>
         <w:rPr>
@@ -2893,7 +3241,7 @@
           <w:sz w:val="26"/>
           <w:szCs w:val="26"/>
         </w:rPr>
-        <w:t>Avg_education_importance</w:t>
+        <w:t>Avg_monthly_expense_on_pets_or_plants</w:t>
       </w:r>
     </w:p>
     <w:p>
@@ -2915,7 +3263,7 @@
           <w:sz w:val="26"/>
           <w:szCs w:val="26"/>
         </w:rPr>
-        <w:t>Avg_Residancy_Altitude</w:t>
+        <w:t>Avg_monthly_household_cost</w:t>
       </w:r>
     </w:p>
     <w:p>
@@ -2937,7 +3285,7 @@
           <w:sz w:val="26"/>
           <w:szCs w:val="26"/>
         </w:rPr>
-        <w:t>%Time_invested_in_work</w:t>
+        <w:t>Phone_minutes_10_years</w:t>
       </w:r>
     </w:p>
     <w:p>
@@ -2959,7 +3307,7 @@
           <w:sz w:val="26"/>
           <w:szCs w:val="26"/>
         </w:rPr>
-        <w:t>Avg_monthly_expense_on_pets_or_plants</w:t>
+        <w:t>Avg_size_per_room</w:t>
       </w:r>
     </w:p>
     <w:p>
@@ -2981,7 +3329,7 @@
           <w:sz w:val="26"/>
           <w:szCs w:val="26"/>
         </w:rPr>
-        <w:t>Avg_monthly_household_cost</w:t>
+        <w:t>Weighted_education_rank</w:t>
       </w:r>
     </w:p>
     <w:p>
@@ -3003,7 +3351,7 @@
           <w:sz w:val="26"/>
           <w:szCs w:val="26"/>
         </w:rPr>
-        <w:t>Phone_minutes_10_years</w:t>
+        <w:t>Avg_monthly_income_all_years</w:t>
       </w:r>
     </w:p>
     <w:p>
@@ -3025,7 +3373,7 @@
           <w:sz w:val="26"/>
           <w:szCs w:val="26"/>
         </w:rPr>
-        <w:t>Avg_size_per_room</w:t>
+        <w:t>Last_school_grades</w:t>
       </w:r>
     </w:p>
     <w:p>
@@ -3047,7 +3395,7 @@
           <w:sz w:val="26"/>
           <w:szCs w:val="26"/>
         </w:rPr>
-        <w:t>Weighted_education_rank</w:t>
+        <w:t>Number_of_differnt_parties_voted_for</w:t>
       </w:r>
     </w:p>
     <w:p>
@@ -3069,7 +3417,7 @@
           <w:sz w:val="26"/>
           <w:szCs w:val="26"/>
         </w:rPr>
-        <w:t>Avg_monthly_income_all_years</w:t>
+        <w:t>Political_interest_Total_Score</w:t>
       </w:r>
     </w:p>
     <w:p>
@@ -3091,51 +3439,7 @@
           <w:sz w:val="26"/>
           <w:szCs w:val="26"/>
         </w:rPr>
-        <w:t>Last_school_grades</w:t>
-      </w:r>
-    </w:p>
-    <w:p>
-      <w:pPr>
-        <w:pStyle w:val="a5"/>
-        <w:numPr>
-          <w:ilvl w:val="0"/>
-          <w:numId w:val="16"/>
-        </w:numPr>
-        <w:rPr>
-          <w:rFonts w:eastAsiaTheme="minorHAnsi" w:cstheme="minorHAnsi"/>
-          <w:sz w:val="26"/>
-          <w:szCs w:val="26"/>
-        </w:rPr>
-      </w:pPr>
-      <w:r>
-        <w:rPr>
-          <w:rFonts w:eastAsiaTheme="minorHAnsi" w:cstheme="minorHAnsi"/>
-          <w:sz w:val="26"/>
-          <w:szCs w:val="26"/>
-        </w:rPr>
-        <w:t>Political_interest_Total_Score</w:t>
-      </w:r>
-    </w:p>
-    <w:p>
-      <w:pPr>
-        <w:pStyle w:val="a5"/>
-        <w:numPr>
-          <w:ilvl w:val="0"/>
-          <w:numId w:val="16"/>
-        </w:numPr>
-        <w:rPr>
-          <w:rFonts w:eastAsiaTheme="minorHAnsi" w:cstheme="minorHAnsi"/>
-          <w:sz w:val="26"/>
-          <w:szCs w:val="26"/>
-        </w:rPr>
-      </w:pPr>
-      <w:r>
-        <w:rPr>
-          <w:rFonts w:eastAsiaTheme="minorHAnsi" w:cstheme="minorHAnsi"/>
-          <w:sz w:val="26"/>
-          <w:szCs w:val="26"/>
-        </w:rPr>
-        <w:t>Number_of_valued_Kneset_members</w:t>
+        <w:t>Overall_happiness_score</w:t>
       </w:r>
     </w:p>
     <w:p>
@@ -3273,6 +3577,19 @@
           <w:sz w:val="40"/>
           <w:szCs w:val="40"/>
           <w:u w:val="single"/>
+        </w:rPr>
+      </w:pPr>
+    </w:p>
+    <w:p>
+      <w:pPr>
+        <w:bidi/>
+        <w:rPr>
+          <w:rFonts w:eastAsiaTheme="minorHAnsi" w:cs="Calibri-Bold"/>
+          <w:color w:val="4472C5"/>
+          <w:sz w:val="40"/>
+          <w:szCs w:val="40"/>
+          <w:u w:val="single"/>
+          <w:rtl/>
         </w:rPr>
       </w:pPr>
     </w:p>
@@ -3339,13 +3656,27 @@
         <w:rPr>
           <w:rFonts w:cs="Calibri-Bold"/>
         </w:rPr>
-        <w:t>To identify</w:t>
-      </w:r>
+        <w:t xml:space="preserve">To </w:t>
+      </w:r>
+      <w:proofErr w:type="gramStart"/>
       <w:r>
         <w:rPr>
           <w:rFonts w:cs="Calibri-Bold"/>
         </w:rPr>
-        <w:t xml:space="preserve">  the role of the attributes with respect to the Vote label, first we mapped the values of the vote label into numeric </w:t>
+        <w:t>identify</w:t>
+      </w:r>
+      <w:r>
+        <w:rPr>
+          <w:rFonts w:cs="Calibri-Bold"/>
+        </w:rPr>
+        <w:t xml:space="preserve">  the</w:t>
+      </w:r>
+      <w:proofErr w:type="gramEnd"/>
+      <w:r>
+        <w:rPr>
+          <w:rFonts w:cs="Calibri-Bold"/>
+        </w:rPr>
+        <w:t xml:space="preserve"> role of the attributes with respect to the Vote label, first we mapped the values of the vote label into numeric </w:t>
       </w:r>
       <w:r>
         <w:rPr>
@@ -4074,7 +4405,25 @@
           <w:sz w:val="24"/>
           <w:szCs w:val="24"/>
         </w:rPr>
-        <w:t>Features we couldn't Conclude a connection between them to the vote label are those features that their values distributed uniformly over the vote label:</w:t>
+        <w:t xml:space="preserve">Features we </w:t>
+      </w:r>
+      <w:proofErr w:type="gramStart"/>
+      <w:r>
+        <w:rPr>
+          <w:rFonts w:eastAsiaTheme="minorHAnsi" w:cstheme="minorHAnsi"/>
+          <w:sz w:val="24"/>
+          <w:szCs w:val="24"/>
+        </w:rPr>
+        <w:t>couldn't</w:t>
+      </w:r>
+      <w:proofErr w:type="gramEnd"/>
+      <w:r>
+        <w:rPr>
+          <w:rFonts w:eastAsiaTheme="minorHAnsi" w:cstheme="minorHAnsi"/>
+          <w:sz w:val="24"/>
+          <w:szCs w:val="24"/>
+        </w:rPr>
+        <w:t xml:space="preserve"> Conclude a connection between them to the vote label are those features that their values distributed uniformly over the vote label:</w:t>
       </w:r>
     </w:p>
     <w:p>
@@ -5356,9 +5705,9 @@
           <w:szCs w:val="24"/>
         </w:rPr>
         <w:drawing>
-          <wp:inline distT="0" distB="0" distL="0" distR="0" wp14:anchorId="1289C0E5" wp14:editId="15743F21">
-            <wp:extent cx="1591294" cy="1192608"/>
-            <wp:effectExtent l="0" t="0" r="9525" b="7620"/>
+          <wp:inline distT="0" distB="0" distL="0" distR="0" wp14:anchorId="1289C0E5" wp14:editId="19C62548">
+            <wp:extent cx="2130416" cy="1596656"/>
+            <wp:effectExtent l="0" t="0" r="3810" b="3810"/>
             <wp:docPr id="208" name="תמונה 208"/>
             <wp:cNvGraphicFramePr>
               <a:graphicFrameLocks xmlns:a="http://schemas.openxmlformats.org/drawingml/2006/main" noChangeAspect="1"/>
@@ -5388,7 +5737,7 @@
                   <pic:spPr bwMode="auto">
                     <a:xfrm>
                       <a:off x="0" y="0"/>
-                      <a:ext cx="1615962" cy="1211095"/>
+                      <a:ext cx="2205190" cy="1652696"/>
                     </a:xfrm>
                     <a:prstGeom prst="rect">
                       <a:avLst/>
@@ -5408,6 +5757,19 @@
     <w:p>
       <w:pPr>
         <w:pStyle w:val="a5"/>
+        <w:ind w:left="426"/>
+        <w:jc w:val="center"/>
+        <w:rPr>
+          <w:rFonts w:eastAsiaTheme="minorHAnsi" w:cs="Calibri"/>
+          <w:noProof/>
+          <w:sz w:val="24"/>
+          <w:szCs w:val="24"/>
+        </w:rPr>
+      </w:pPr>
+    </w:p>
+    <w:p>
+      <w:pPr>
+        <w:pStyle w:val="a5"/>
         <w:numPr>
           <w:ilvl w:val="0"/>
           <w:numId w:val="19"/>
@@ -5449,11 +5811,10 @@
           <w:sz w:val="24"/>
           <w:szCs w:val="24"/>
         </w:rPr>
-        <w:lastRenderedPageBreak/>
         <w:drawing>
-          <wp:inline distT="0" distB="0" distL="0" distR="0" wp14:anchorId="0C606501" wp14:editId="36C07193">
-            <wp:extent cx="1698171" cy="1272708"/>
-            <wp:effectExtent l="0" t="0" r="0" b="3810"/>
+          <wp:inline distT="0" distB="0" distL="0" distR="0" wp14:anchorId="0C606501" wp14:editId="18B6AF9C">
+            <wp:extent cx="2021796" cy="1515252"/>
+            <wp:effectExtent l="0" t="0" r="0" b="8890"/>
             <wp:docPr id="209" name="תמונה 209"/>
             <wp:cNvGraphicFramePr>
               <a:graphicFrameLocks xmlns:a="http://schemas.openxmlformats.org/drawingml/2006/main" noChangeAspect="1"/>
@@ -5483,7 +5844,7 @@
                   <pic:spPr bwMode="auto">
                     <a:xfrm>
                       <a:off x="0" y="0"/>
-                      <a:ext cx="1737240" cy="1301989"/>
+                      <a:ext cx="2083468" cy="1561473"/>
                     </a:xfrm>
                     <a:prstGeom prst="rect">
                       <a:avLst/>
@@ -5544,8 +5905,8 @@
           <w:szCs w:val="24"/>
         </w:rPr>
         <w:drawing>
-          <wp:inline distT="0" distB="0" distL="0" distR="0" wp14:anchorId="784A9606" wp14:editId="00A6350E">
-            <wp:extent cx="1756786" cy="1316636"/>
+          <wp:inline distT="0" distB="0" distL="0" distR="0" wp14:anchorId="784A9606" wp14:editId="79E068BC">
+            <wp:extent cx="2061210" cy="1544790"/>
             <wp:effectExtent l="0" t="0" r="0" b="0"/>
             <wp:docPr id="210" name="תמונה 210"/>
             <wp:cNvGraphicFramePr>
@@ -5576,7 +5937,7 @@
                   <pic:spPr bwMode="auto">
                     <a:xfrm>
                       <a:off x="0" y="0"/>
-                      <a:ext cx="1801168" cy="1349899"/>
+                      <a:ext cx="2126194" cy="1593493"/>
                     </a:xfrm>
                     <a:prstGeom prst="rect">
                       <a:avLst/>
@@ -5637,9 +5998,9 @@
           <w:szCs w:val="24"/>
         </w:rPr>
         <w:drawing>
-          <wp:inline distT="0" distB="0" distL="0" distR="0" wp14:anchorId="4BB05474" wp14:editId="14E659E8">
-            <wp:extent cx="1869312" cy="1400971"/>
-            <wp:effectExtent l="0" t="0" r="0" b="8890"/>
+          <wp:inline distT="0" distB="0" distL="0" distR="0" wp14:anchorId="4BB05474" wp14:editId="1B16A3AD">
+            <wp:extent cx="2160905" cy="1619508"/>
+            <wp:effectExtent l="0" t="0" r="0" b="0"/>
             <wp:docPr id="211" name="תמונה 211"/>
             <wp:cNvGraphicFramePr>
               <a:graphicFrameLocks xmlns:a="http://schemas.openxmlformats.org/drawingml/2006/main" noChangeAspect="1"/>
@@ -5669,7 +6030,7 @@
                   <pic:spPr bwMode="auto">
                     <a:xfrm>
                       <a:off x="0" y="0"/>
-                      <a:ext cx="1924365" cy="1442231"/>
+                      <a:ext cx="2232149" cy="1672903"/>
                     </a:xfrm>
                     <a:prstGeom prst="rect">
                       <a:avLst/>
@@ -5730,9 +6091,9 @@
           <w:szCs w:val="24"/>
         </w:rPr>
         <w:drawing>
-          <wp:inline distT="0" distB="0" distL="0" distR="0" wp14:anchorId="697D97F6" wp14:editId="6CB7E9F0">
-            <wp:extent cx="1869201" cy="1400888"/>
-            <wp:effectExtent l="0" t="0" r="0" b="8890"/>
+          <wp:inline distT="0" distB="0" distL="0" distR="0" wp14:anchorId="697D97F6" wp14:editId="44A7F832">
+            <wp:extent cx="2192655" cy="1643303"/>
+            <wp:effectExtent l="0" t="0" r="0" b="0"/>
             <wp:docPr id="212" name="תמונה 212"/>
             <wp:cNvGraphicFramePr>
               <a:graphicFrameLocks xmlns:a="http://schemas.openxmlformats.org/drawingml/2006/main" noChangeAspect="1"/>
@@ -5762,7 +6123,7 @@
                   <pic:spPr bwMode="auto">
                     <a:xfrm>
                       <a:off x="0" y="0"/>
-                      <a:ext cx="1914662" cy="1434959"/>
+                      <a:ext cx="2265279" cy="1697731"/>
                     </a:xfrm>
                     <a:prstGeom prst="rect">
                       <a:avLst/>
@@ -5782,45 +6143,6 @@
     <w:p>
       <w:pPr>
         <w:pStyle w:val="a5"/>
-        <w:ind w:left="426"/>
-        <w:jc w:val="center"/>
-        <w:rPr>
-          <w:rFonts w:eastAsiaTheme="minorHAnsi" w:cs="Calibri"/>
-          <w:noProof/>
-          <w:sz w:val="24"/>
-          <w:szCs w:val="24"/>
-        </w:rPr>
-      </w:pPr>
-    </w:p>
-    <w:p>
-      <w:pPr>
-        <w:pStyle w:val="a5"/>
-        <w:ind w:left="426"/>
-        <w:jc w:val="both"/>
-        <w:rPr>
-          <w:rFonts w:eastAsiaTheme="minorHAnsi" w:cs="Calibri"/>
-          <w:noProof/>
-          <w:sz w:val="24"/>
-          <w:szCs w:val="24"/>
-        </w:rPr>
-      </w:pPr>
-    </w:p>
-    <w:p>
-      <w:pPr>
-        <w:pStyle w:val="a5"/>
-        <w:ind w:left="426"/>
-        <w:jc w:val="both"/>
-        <w:rPr>
-          <w:rFonts w:eastAsiaTheme="minorHAnsi" w:cs="Calibri"/>
-          <w:noProof/>
-          <w:sz w:val="24"/>
-          <w:szCs w:val="24"/>
-        </w:rPr>
-      </w:pPr>
-    </w:p>
-    <w:p>
-      <w:pPr>
-        <w:pStyle w:val="a5"/>
         <w:numPr>
           <w:ilvl w:val="0"/>
           <w:numId w:val="19"/>
@@ -5841,6 +6163,7 @@
           <w:sz w:val="24"/>
           <w:szCs w:val="24"/>
         </w:rPr>
+        <w:lastRenderedPageBreak/>
         <w:t>Avg_mothly_household_cost: the Blue, Brown,Purpule and Violet are common among the entire range while the other colors are common only among the avg values</w:t>
       </w:r>
     </w:p>
@@ -5862,10 +6185,9 @@
           <w:sz w:val="24"/>
           <w:szCs w:val="24"/>
         </w:rPr>
-        <w:lastRenderedPageBreak/>
         <w:drawing>
-          <wp:inline distT="0" distB="0" distL="0" distR="0" wp14:anchorId="42785362" wp14:editId="631915A1">
-            <wp:extent cx="1571320" cy="1335974"/>
+          <wp:inline distT="0" distB="0" distL="0" distR="0" wp14:anchorId="42785362" wp14:editId="30EB8271">
+            <wp:extent cx="1926904" cy="1638300"/>
             <wp:effectExtent l="0" t="0" r="0" b="0"/>
             <wp:docPr id="213" name="תמונה 213"/>
             <wp:cNvGraphicFramePr>
@@ -5896,7 +6218,7 @@
                   <pic:spPr bwMode="auto">
                     <a:xfrm rot="10800000" flipH="1" flipV="1">
                       <a:off x="0" y="0"/>
-                      <a:ext cx="1721364" cy="1463545"/>
+                      <a:ext cx="2118554" cy="1801246"/>
                     </a:xfrm>
                     <a:prstGeom prst="rect">
                       <a:avLst/>
@@ -5957,9 +6279,9 @@
           <w:szCs w:val="24"/>
         </w:rPr>
         <w:drawing>
-          <wp:inline distT="0" distB="0" distL="0" distR="0" wp14:anchorId="75DFE94A" wp14:editId="6BB98B08">
-            <wp:extent cx="1560756" cy="1169720"/>
-            <wp:effectExtent l="0" t="0" r="1905" b="0"/>
+          <wp:inline distT="0" distB="0" distL="0" distR="0" wp14:anchorId="75DFE94A" wp14:editId="0E2213E6">
+            <wp:extent cx="2033471" cy="1524000"/>
+            <wp:effectExtent l="0" t="0" r="5080" b="0"/>
             <wp:docPr id="214" name="תמונה 214"/>
             <wp:cNvGraphicFramePr>
               <a:graphicFrameLocks xmlns:a="http://schemas.openxmlformats.org/drawingml/2006/main" noChangeAspect="1"/>
@@ -5989,7 +6311,7 @@
                   <pic:spPr bwMode="auto">
                     <a:xfrm>
                       <a:off x="0" y="0"/>
-                      <a:ext cx="1592962" cy="1193857"/>
+                      <a:ext cx="2083587" cy="1561560"/>
                     </a:xfrm>
                     <a:prstGeom prst="rect">
                       <a:avLst/>
@@ -6050,9 +6372,9 @@
           <w:szCs w:val="24"/>
         </w:rPr>
         <w:drawing>
-          <wp:inline distT="0" distB="0" distL="0" distR="0" wp14:anchorId="7D7AA209" wp14:editId="0B0ECBDB">
-            <wp:extent cx="1639981" cy="1229096"/>
-            <wp:effectExtent l="0" t="0" r="0" b="9525"/>
+          <wp:inline distT="0" distB="0" distL="0" distR="0" wp14:anchorId="7D7AA209" wp14:editId="3D2D8FFB">
+            <wp:extent cx="2067362" cy="1549400"/>
+            <wp:effectExtent l="0" t="0" r="9525" b="0"/>
             <wp:docPr id="215" name="תמונה 215"/>
             <wp:cNvGraphicFramePr>
               <a:graphicFrameLocks xmlns:a="http://schemas.openxmlformats.org/drawingml/2006/main" noChangeAspect="1"/>
@@ -6082,7 +6404,7 @@
                   <pic:spPr bwMode="auto">
                     <a:xfrm>
                       <a:off x="0" y="0"/>
-                      <a:ext cx="1675600" cy="1255791"/>
+                      <a:ext cx="2123982" cy="1591834"/>
                     </a:xfrm>
                     <a:prstGeom prst="rect">
                       <a:avLst/>
@@ -6170,9 +6492,9 @@
           <w:szCs w:val="24"/>
         </w:rPr>
         <w:drawing>
-          <wp:inline distT="0" distB="0" distL="0" distR="0" wp14:anchorId="00DE4EFE" wp14:editId="2947C285">
-            <wp:extent cx="1632058" cy="1223158"/>
-            <wp:effectExtent l="0" t="0" r="6350" b="0"/>
+          <wp:inline distT="0" distB="0" distL="0" distR="0" wp14:anchorId="00DE4EFE" wp14:editId="77DE4CAD">
+            <wp:extent cx="1957215" cy="1466850"/>
+            <wp:effectExtent l="0" t="0" r="5080" b="0"/>
             <wp:docPr id="216" name="תמונה 216"/>
             <wp:cNvGraphicFramePr>
               <a:graphicFrameLocks xmlns:a="http://schemas.openxmlformats.org/drawingml/2006/main" noChangeAspect="1"/>
@@ -6202,7 +6524,7 @@
                   <pic:spPr bwMode="auto">
                     <a:xfrm>
                       <a:off x="0" y="0"/>
-                      <a:ext cx="1662976" cy="1246330"/>
+                      <a:ext cx="2013711" cy="1509192"/>
                     </a:xfrm>
                     <a:prstGeom prst="rect">
                       <a:avLst/>
@@ -6241,6 +6563,7 @@
           <w:sz w:val="24"/>
           <w:szCs w:val="24"/>
         </w:rPr>
+        <w:lastRenderedPageBreak/>
         <w:t>Avg_Size_Per_Room: the Blue, Brown,Purpule and Violet are common among the entire range while the other colors are common only among the avg values.</w:t>
       </w:r>
     </w:p>
@@ -6263,9 +6586,9 @@
           <w:szCs w:val="24"/>
         </w:rPr>
         <w:drawing>
-          <wp:inline distT="0" distB="0" distL="0" distR="0" wp14:anchorId="3A4F04DE" wp14:editId="0F4C118E">
-            <wp:extent cx="1306830" cy="979414"/>
-            <wp:effectExtent l="0" t="0" r="7620" b="0"/>
+          <wp:inline distT="0" distB="0" distL="0" distR="0" wp14:anchorId="3A4F04DE" wp14:editId="3833AB5F">
+            <wp:extent cx="2194452" cy="1644650"/>
+            <wp:effectExtent l="0" t="0" r="0" b="0"/>
             <wp:docPr id="218" name="תמונה 218"/>
             <wp:cNvGraphicFramePr>
               <a:graphicFrameLocks xmlns:a="http://schemas.openxmlformats.org/drawingml/2006/main" noChangeAspect="1"/>
@@ -6295,7 +6618,7 @@
                   <pic:spPr bwMode="auto">
                     <a:xfrm>
                       <a:off x="0" y="0"/>
-                      <a:ext cx="1395903" cy="1046171"/>
+                      <a:ext cx="2357068" cy="1766524"/>
                     </a:xfrm>
                     <a:prstGeom prst="rect">
                       <a:avLst/>
@@ -6364,11 +6687,10 @@
           <w:sz w:val="24"/>
           <w:szCs w:val="24"/>
         </w:rPr>
-        <w:lastRenderedPageBreak/>
         <w:drawing>
-          <wp:inline distT="0" distB="0" distL="0" distR="0" wp14:anchorId="3B370A84" wp14:editId="4EFAA01B">
-            <wp:extent cx="1542390" cy="1155955"/>
-            <wp:effectExtent l="0" t="0" r="1270" b="6350"/>
+          <wp:inline distT="0" distB="0" distL="0" distR="0" wp14:anchorId="3B370A84" wp14:editId="232C911D">
+            <wp:extent cx="2084309" cy="1562100"/>
+            <wp:effectExtent l="0" t="0" r="0" b="0"/>
             <wp:docPr id="219" name="תמונה 219"/>
             <wp:cNvGraphicFramePr>
               <a:graphicFrameLocks xmlns:a="http://schemas.openxmlformats.org/drawingml/2006/main" noChangeAspect="1"/>
@@ -6398,7 +6720,7 @@
                   <pic:spPr bwMode="auto">
                     <a:xfrm>
                       <a:off x="0" y="0"/>
-                      <a:ext cx="1580709" cy="1184674"/>
+                      <a:ext cx="2150609" cy="1611789"/>
                     </a:xfrm>
                     <a:prstGeom prst="rect">
                       <a:avLst/>
@@ -6459,9 +6781,9 @@
           <w:szCs w:val="24"/>
         </w:rPr>
         <w:drawing>
-          <wp:inline distT="0" distB="0" distL="0" distR="0" wp14:anchorId="72078715" wp14:editId="26907988">
-            <wp:extent cx="1441916" cy="1080655"/>
-            <wp:effectExtent l="0" t="0" r="6350" b="5715"/>
+          <wp:inline distT="0" distB="0" distL="0" distR="0" wp14:anchorId="72078715" wp14:editId="0DDE6FD6">
+            <wp:extent cx="2109725" cy="1581150"/>
+            <wp:effectExtent l="0" t="0" r="5080" b="0"/>
             <wp:docPr id="228" name="תמונה 228"/>
             <wp:cNvGraphicFramePr>
               <a:graphicFrameLocks xmlns:a="http://schemas.openxmlformats.org/drawingml/2006/main" noChangeAspect="1"/>
@@ -6491,7 +6813,7 @@
                   <pic:spPr bwMode="auto">
                     <a:xfrm>
                       <a:off x="0" y="0"/>
-                      <a:ext cx="1458612" cy="1093168"/>
+                      <a:ext cx="2153746" cy="1614142"/>
                     </a:xfrm>
                     <a:prstGeom prst="rect">
                       <a:avLst/>
@@ -6561,9 +6883,9 @@
           <w:szCs w:val="24"/>
         </w:rPr>
         <w:drawing>
-          <wp:inline distT="0" distB="0" distL="0" distR="0" wp14:anchorId="6B935DDC" wp14:editId="1830FFAC">
-            <wp:extent cx="1600368" cy="1199408"/>
-            <wp:effectExtent l="0" t="0" r="0" b="1270"/>
+          <wp:inline distT="0" distB="0" distL="0" distR="0" wp14:anchorId="6B935DDC" wp14:editId="01FE98B2">
+            <wp:extent cx="2063214" cy="1546291"/>
+            <wp:effectExtent l="0" t="0" r="0" b="0"/>
             <wp:docPr id="220" name="תמונה 220"/>
             <wp:cNvGraphicFramePr>
               <a:graphicFrameLocks xmlns:a="http://schemas.openxmlformats.org/drawingml/2006/main" noChangeAspect="1"/>
@@ -6593,7 +6915,7 @@
                   <pic:spPr bwMode="auto">
                     <a:xfrm>
                       <a:off x="0" y="0"/>
-                      <a:ext cx="1627924" cy="1220060"/>
+                      <a:ext cx="2129149" cy="1595707"/>
                     </a:xfrm>
                     <a:prstGeom prst="rect">
                       <a:avLst/>
@@ -6613,6 +6935,45 @@
     <w:p>
       <w:pPr>
         <w:pStyle w:val="a5"/>
+        <w:ind w:left="284"/>
+        <w:jc w:val="center"/>
+        <w:rPr>
+          <w:rFonts w:eastAsiaTheme="minorHAnsi" w:cs="Calibri"/>
+          <w:noProof/>
+          <w:sz w:val="24"/>
+          <w:szCs w:val="24"/>
+        </w:rPr>
+      </w:pPr>
+    </w:p>
+    <w:p>
+      <w:pPr>
+        <w:pStyle w:val="a5"/>
+        <w:ind w:left="284"/>
+        <w:jc w:val="center"/>
+        <w:rPr>
+          <w:rFonts w:eastAsiaTheme="minorHAnsi" w:cs="Calibri"/>
+          <w:noProof/>
+          <w:sz w:val="24"/>
+          <w:szCs w:val="24"/>
+        </w:rPr>
+      </w:pPr>
+    </w:p>
+    <w:p>
+      <w:pPr>
+        <w:pStyle w:val="a5"/>
+        <w:ind w:left="284"/>
+        <w:jc w:val="center"/>
+        <w:rPr>
+          <w:rFonts w:eastAsiaTheme="minorHAnsi" w:cs="Calibri"/>
+          <w:noProof/>
+          <w:sz w:val="24"/>
+          <w:szCs w:val="24"/>
+        </w:rPr>
+      </w:pPr>
+    </w:p>
+    <w:p>
+      <w:pPr>
+        <w:pStyle w:val="a5"/>
         <w:numPr>
           <w:ilvl w:val="0"/>
           <w:numId w:val="19"/>
@@ -6632,6 +6993,7 @@
           <w:sz w:val="24"/>
           <w:szCs w:val="24"/>
         </w:rPr>
+        <w:lastRenderedPageBreak/>
         <w:t xml:space="preserve">Num_of_kids_born_last_10_years: families with high number of small children tend to </w:t>
       </w:r>
       <w:r>
@@ -6663,9 +7025,9 @@
           <w:szCs w:val="24"/>
         </w:rPr>
         <w:drawing>
-          <wp:inline distT="0" distB="0" distL="0" distR="0" wp14:anchorId="64C55060" wp14:editId="1AC91886">
-            <wp:extent cx="1711285" cy="1282535"/>
-            <wp:effectExtent l="0" t="0" r="3810" b="0"/>
+          <wp:inline distT="0" distB="0" distL="0" distR="0" wp14:anchorId="64C55060" wp14:editId="4E7AF3C1">
+            <wp:extent cx="2372384" cy="1778000"/>
+            <wp:effectExtent l="0" t="0" r="8890" b="0"/>
             <wp:docPr id="221" name="תמונה 221"/>
             <wp:cNvGraphicFramePr>
               <a:graphicFrameLocks xmlns:a="http://schemas.openxmlformats.org/drawingml/2006/main" noChangeAspect="1"/>
@@ -6695,7 +7057,7 @@
                   <pic:spPr bwMode="auto">
                     <a:xfrm>
                       <a:off x="0" y="0"/>
-                      <a:ext cx="1744205" cy="1307207"/>
+                      <a:ext cx="2427948" cy="1819643"/>
                     </a:xfrm>
                     <a:prstGeom prst="rect">
                       <a:avLst/>
@@ -6756,8 +7118,8 @@
           <w:szCs w:val="24"/>
         </w:rPr>
         <w:drawing>
-          <wp:inline distT="0" distB="0" distL="0" distR="0" wp14:anchorId="5A887B97" wp14:editId="0C6EB240">
-            <wp:extent cx="1754579" cy="1314982"/>
+          <wp:inline distT="0" distB="0" distL="0" distR="0" wp14:anchorId="5A887B97" wp14:editId="6D0E6720">
+            <wp:extent cx="2313074" cy="1733550"/>
             <wp:effectExtent l="0" t="0" r="0" b="0"/>
             <wp:docPr id="222" name="תמונה 222"/>
             <wp:cNvGraphicFramePr>
@@ -6788,7 +7150,7 @@
                   <pic:spPr bwMode="auto">
                     <a:xfrm>
                       <a:off x="0" y="0"/>
-                      <a:ext cx="1784282" cy="1337243"/>
+                      <a:ext cx="2369323" cy="1775706"/>
                     </a:xfrm>
                     <a:prstGeom prst="rect">
                       <a:avLst/>
@@ -6861,11 +7223,10 @@
           <w:sz w:val="24"/>
           <w:szCs w:val="24"/>
         </w:rPr>
-        <w:lastRenderedPageBreak/>
         <w:drawing>
-          <wp:inline distT="0" distB="0" distL="0" distR="0" wp14:anchorId="7376D32E" wp14:editId="22658111">
-            <wp:extent cx="1529066" cy="1145969"/>
-            <wp:effectExtent l="0" t="0" r="0" b="0"/>
+          <wp:inline distT="0" distB="0" distL="0" distR="0" wp14:anchorId="7376D32E" wp14:editId="454474D7">
+            <wp:extent cx="2185982" cy="1638300"/>
+            <wp:effectExtent l="0" t="0" r="5080" b="0"/>
             <wp:docPr id="223" name="תמונה 223"/>
             <wp:cNvGraphicFramePr>
               <a:graphicFrameLocks xmlns:a="http://schemas.openxmlformats.org/drawingml/2006/main" noChangeAspect="1"/>
@@ -6895,7 +7256,7 @@
                   <pic:spPr bwMode="auto">
                     <a:xfrm>
                       <a:off x="0" y="0"/>
-                      <a:ext cx="1592613" cy="1193595"/>
+                      <a:ext cx="2299150" cy="1723115"/>
                     </a:xfrm>
                     <a:prstGeom prst="rect">
                       <a:avLst/>
@@ -6915,6 +7276,110 @@
     <w:p>
       <w:pPr>
         <w:pStyle w:val="a5"/>
+        <w:ind w:left="142"/>
+        <w:jc w:val="center"/>
+        <w:rPr>
+          <w:rFonts w:eastAsiaTheme="minorHAnsi" w:cs="Calibri"/>
+          <w:noProof/>
+          <w:sz w:val="24"/>
+          <w:szCs w:val="24"/>
+        </w:rPr>
+      </w:pPr>
+    </w:p>
+    <w:p>
+      <w:pPr>
+        <w:pStyle w:val="a5"/>
+        <w:ind w:left="142"/>
+        <w:jc w:val="center"/>
+        <w:rPr>
+          <w:rFonts w:eastAsiaTheme="minorHAnsi" w:cs="Calibri"/>
+          <w:noProof/>
+          <w:sz w:val="24"/>
+          <w:szCs w:val="24"/>
+        </w:rPr>
+      </w:pPr>
+    </w:p>
+    <w:p>
+      <w:pPr>
+        <w:pStyle w:val="a5"/>
+        <w:ind w:left="142"/>
+        <w:jc w:val="center"/>
+        <w:rPr>
+          <w:rFonts w:eastAsiaTheme="minorHAnsi" w:cs="Calibri"/>
+          <w:noProof/>
+          <w:sz w:val="24"/>
+          <w:szCs w:val="24"/>
+        </w:rPr>
+      </w:pPr>
+    </w:p>
+    <w:p>
+      <w:pPr>
+        <w:pStyle w:val="a5"/>
+        <w:ind w:left="142"/>
+        <w:jc w:val="center"/>
+        <w:rPr>
+          <w:rFonts w:eastAsiaTheme="minorHAnsi" w:cs="Calibri"/>
+          <w:noProof/>
+          <w:sz w:val="24"/>
+          <w:szCs w:val="24"/>
+        </w:rPr>
+      </w:pPr>
+    </w:p>
+    <w:p>
+      <w:pPr>
+        <w:pStyle w:val="a5"/>
+        <w:ind w:left="142"/>
+        <w:jc w:val="center"/>
+        <w:rPr>
+          <w:rFonts w:eastAsiaTheme="minorHAnsi" w:cs="Calibri"/>
+          <w:noProof/>
+          <w:sz w:val="24"/>
+          <w:szCs w:val="24"/>
+        </w:rPr>
+      </w:pPr>
+    </w:p>
+    <w:p>
+      <w:pPr>
+        <w:pStyle w:val="a5"/>
+        <w:ind w:left="142"/>
+        <w:jc w:val="center"/>
+        <w:rPr>
+          <w:rFonts w:eastAsiaTheme="minorHAnsi" w:cs="Calibri"/>
+          <w:noProof/>
+          <w:sz w:val="24"/>
+          <w:szCs w:val="24"/>
+        </w:rPr>
+      </w:pPr>
+    </w:p>
+    <w:p>
+      <w:pPr>
+        <w:pStyle w:val="a5"/>
+        <w:ind w:left="142"/>
+        <w:jc w:val="center"/>
+        <w:rPr>
+          <w:rFonts w:eastAsiaTheme="minorHAnsi" w:cs="Calibri"/>
+          <w:noProof/>
+          <w:sz w:val="24"/>
+          <w:szCs w:val="24"/>
+        </w:rPr>
+      </w:pPr>
+    </w:p>
+    <w:p>
+      <w:pPr>
+        <w:pStyle w:val="a5"/>
+        <w:ind w:left="142"/>
+        <w:jc w:val="center"/>
+        <w:rPr>
+          <w:rFonts w:eastAsiaTheme="minorHAnsi" w:cs="Calibri"/>
+          <w:noProof/>
+          <w:sz w:val="24"/>
+          <w:szCs w:val="24"/>
+        </w:rPr>
+      </w:pPr>
+    </w:p>
+    <w:p>
+      <w:pPr>
+        <w:pStyle w:val="a5"/>
         <w:numPr>
           <w:ilvl w:val="0"/>
           <w:numId w:val="19"/>
@@ -6934,6 +7399,7 @@
           <w:sz w:val="24"/>
           <w:szCs w:val="24"/>
         </w:rPr>
+        <w:lastRenderedPageBreak/>
         <w:t>Overall_hapiness_score: the Blue, Brown,Purpule and Violet are common among the entire range while the other colors are common only among the avg values.</w:t>
       </w:r>
     </w:p>
@@ -6956,9 +7422,9 @@
           <w:szCs w:val="24"/>
         </w:rPr>
         <w:drawing>
-          <wp:inline distT="0" distB="0" distL="0" distR="0" wp14:anchorId="3FE0CCD9" wp14:editId="3A87AC2E">
-            <wp:extent cx="1647904" cy="1235034"/>
-            <wp:effectExtent l="0" t="0" r="0" b="3810"/>
+          <wp:inline distT="0" distB="0" distL="0" distR="0" wp14:anchorId="3FE0CCD9" wp14:editId="5A6A8ABB">
+            <wp:extent cx="2016526" cy="1511300"/>
+            <wp:effectExtent l="0" t="0" r="3175" b="0"/>
             <wp:docPr id="224" name="תמונה 224"/>
             <wp:cNvGraphicFramePr>
               <a:graphicFrameLocks xmlns:a="http://schemas.openxmlformats.org/drawingml/2006/main" noChangeAspect="1"/>
@@ -6988,7 +7454,7 @@
                   <pic:spPr bwMode="auto">
                     <a:xfrm>
                       <a:off x="0" y="0"/>
-                      <a:ext cx="1685304" cy="1263063"/>
+                      <a:ext cx="2114184" cy="1584491"/>
                     </a:xfrm>
                     <a:prstGeom prst="rect">
                       <a:avLst/>
@@ -7049,8 +7515,8 @@
           <w:szCs w:val="24"/>
         </w:rPr>
         <w:drawing>
-          <wp:inline distT="0" distB="0" distL="0" distR="0" wp14:anchorId="44990E3A" wp14:editId="75AA4F6D">
-            <wp:extent cx="1663749" cy="1246909"/>
+          <wp:inline distT="0" distB="0" distL="0" distR="0" wp14:anchorId="44990E3A" wp14:editId="04591976">
+            <wp:extent cx="2196610" cy="1646266"/>
             <wp:effectExtent l="0" t="0" r="0" b="0"/>
             <wp:docPr id="225" name="תמונה 225"/>
             <wp:cNvGraphicFramePr>
@@ -7081,7 +7547,7 @@
                   <pic:spPr bwMode="auto">
                     <a:xfrm>
                       <a:off x="0" y="0"/>
-                      <a:ext cx="1701930" cy="1275524"/>
+                      <a:ext cx="2286497" cy="1713632"/>
                     </a:xfrm>
                     <a:prstGeom prst="rect">
                       <a:avLst/>
@@ -7160,9 +7626,9 @@
           <w:szCs w:val="24"/>
         </w:rPr>
         <w:drawing>
-          <wp:inline distT="0" distB="0" distL="0" distR="0" wp14:anchorId="0F0A828A" wp14:editId="5307550E">
-            <wp:extent cx="1647903" cy="1235034"/>
-            <wp:effectExtent l="0" t="0" r="0" b="3810"/>
+          <wp:inline distT="0" distB="0" distL="0" distR="0" wp14:anchorId="0F0A828A" wp14:editId="04F4F40F">
+            <wp:extent cx="2358311" cy="1767454"/>
+            <wp:effectExtent l="0" t="0" r="4445" b="4445"/>
             <wp:docPr id="226" name="תמונה 226"/>
             <wp:cNvGraphicFramePr>
               <a:graphicFrameLocks xmlns:a="http://schemas.openxmlformats.org/drawingml/2006/main" noChangeAspect="1"/>
@@ -7192,7 +7658,7 @@
                   <pic:spPr bwMode="auto">
                     <a:xfrm>
                       <a:off x="0" y="0"/>
-                      <a:ext cx="1699170" cy="1273456"/>
+                      <a:ext cx="2464538" cy="1847067"/>
                     </a:xfrm>
                     <a:prstGeom prst="rect">
                       <a:avLst/>
@@ -7251,9 +7717,9 @@
           <w:noProof/>
         </w:rPr>
         <w:drawing>
-          <wp:inline distT="0" distB="0" distL="0" distR="0" wp14:anchorId="5B3C85B0" wp14:editId="0BFC585E">
-            <wp:extent cx="1465679" cy="1098467"/>
-            <wp:effectExtent l="0" t="0" r="1270" b="6985"/>
+          <wp:inline distT="0" distB="0" distL="0" distR="0" wp14:anchorId="5B3C85B0" wp14:editId="1CC4D155">
+            <wp:extent cx="2143612" cy="1606550"/>
+            <wp:effectExtent l="0" t="0" r="9525" b="0"/>
             <wp:docPr id="227" name="תמונה 227"/>
             <wp:cNvGraphicFramePr>
               <a:graphicFrameLocks xmlns:a="http://schemas.openxmlformats.org/drawingml/2006/main" noChangeAspect="1"/>
@@ -7283,7 +7749,7 @@
                   <pic:spPr bwMode="auto">
                     <a:xfrm>
                       <a:off x="0" y="0"/>
-                      <a:ext cx="1687112" cy="1264422"/>
+                      <a:ext cx="2497680" cy="1871910"/>
                     </a:xfrm>
                     <a:prstGeom prst="rect">
                       <a:avLst/>
@@ -7303,36 +7769,11 @@
     <w:p>
       <w:pPr>
         <w:pStyle w:val="a5"/>
-        <w:ind w:left="284"/>
-        <w:jc w:val="center"/>
-        <w:rPr>
-          <w:rFonts w:eastAsiaTheme="minorHAnsi" w:cs="Calibri"/>
-          <w:noProof/>
-          <w:sz w:val="26"/>
-          <w:szCs w:val="26"/>
-        </w:rPr>
-      </w:pPr>
-    </w:p>
-    <w:p>
-      <w:pPr>
-        <w:pStyle w:val="a5"/>
-        <w:ind w:left="284"/>
-        <w:jc w:val="center"/>
-        <w:rPr>
-          <w:rFonts w:eastAsiaTheme="minorHAnsi" w:cs="Calibri"/>
-          <w:noProof/>
-          <w:sz w:val="26"/>
-          <w:szCs w:val="26"/>
-        </w:rPr>
-      </w:pPr>
-    </w:p>
-    <w:p>
-      <w:pPr>
-        <w:pStyle w:val="a5"/>
         <w:numPr>
           <w:ilvl w:val="0"/>
           <w:numId w:val="18"/>
         </w:numPr>
+        <w:ind w:left="0"/>
         <w:rPr>
           <w:rFonts w:eastAsiaTheme="minorHAnsi" w:cs="Calibri"/>
           <w:noProof/>
@@ -7535,6 +7976,7 @@
         </w:rPr>
         <w:t xml:space="preserve"> </w:t>
       </w:r>
+      <w:proofErr w:type="gramStart"/>
       <w:r>
         <w:rPr>
           <w:rFonts w:ascii="Cambria Math" w:eastAsia="CambriaMath" w:hAnsi="Cambria Math" w:cs="Cambria Math"/>
@@ -7557,7 +7999,16 @@
           <w:sz w:val="24"/>
           <w:szCs w:val="24"/>
         </w:rPr>
-        <w:t>, num_of_iterations: number of iterations</w:t>
+        <w:t>,</w:t>
+      </w:r>
+      <w:proofErr w:type="gramEnd"/>
+      <w:r>
+        <w:rPr>
+          <w:rFonts w:ascii="Calibri" w:eastAsiaTheme="minorHAnsi" w:hAnsi="Calibri" w:cs="Calibri"/>
+          <w:sz w:val="24"/>
+          <w:szCs w:val="24"/>
+        </w:rPr>
+        <w:t xml:space="preserve"> num_of_iterations: number of iterations</w:t>
       </w:r>
     </w:p>
     <w:p>
@@ -7586,6 +8037,7 @@
         </w:rPr>
         <w:t xml:space="preserve"> </w:t>
       </w:r>
+      <w:proofErr w:type="gramStart"/>
       <w:r>
         <w:rPr>
           <w:rFonts w:ascii="Cambria Math" w:eastAsia="CambriaMath" w:hAnsi="Cambria Math" w:cs="Cambria Math"/>
@@ -7608,7 +8060,16 @@
           <w:sz w:val="24"/>
           <w:szCs w:val="24"/>
         </w:rPr>
-        <w:t>, threshold: threshold</w:t>
+        <w:t>,</w:t>
+      </w:r>
+      <w:proofErr w:type="gramEnd"/>
+      <w:r>
+        <w:rPr>
+          <w:rFonts w:ascii="Calibri" w:eastAsiaTheme="minorHAnsi" w:hAnsi="Calibri" w:cs="Calibri"/>
+          <w:sz w:val="24"/>
+          <w:szCs w:val="24"/>
+        </w:rPr>
+        <w:t xml:space="preserve"> threshold: threshold</w:t>
       </w:r>
     </w:p>
     <w:p>
@@ -7690,7 +8151,7 @@
           <w:sz w:val="24"/>
           <w:szCs w:val="24"/>
         </w:rPr>
-        <w:t>'Occupation_Satisfaction'</w:t>
+        <w:t>'Age_group'</w:t>
       </w:r>
     </w:p>
     <w:p>
@@ -7715,7 +8176,7 @@
           <w:sz w:val="24"/>
           <w:szCs w:val="24"/>
         </w:rPr>
-        <w:t>'Avg_lottary_expanses'</w:t>
+        <w:t>'Gender'</w:t>
       </w:r>
     </w:p>
     <w:p>
@@ -7740,7 +8201,7 @@
           <w:sz w:val="24"/>
           <w:szCs w:val="24"/>
         </w:rPr>
-        <w:t>'Avg_monthly_expense_on_pets_or_plants'</w:t>
+        <w:t>'%Of_Household_Income'</w:t>
       </w:r>
     </w:p>
     <w:p>
@@ -7765,7 +8226,7 @@
           <w:sz w:val="24"/>
           <w:szCs w:val="24"/>
         </w:rPr>
-        <w:t>'Gender', 'Avg_Residancy_Altitude'</w:t>
+        <w:t xml:space="preserve"> 'Avg_Residancy_Altitude'</w:t>
       </w:r>
     </w:p>
     <w:p>
@@ -7790,7 +8251,7 @@
           <w:sz w:val="24"/>
           <w:szCs w:val="24"/>
         </w:rPr>
-        <w:t>'Yearly_ExpensesK', 'Avg_government_satisfaction'</w:t>
+        <w:t xml:space="preserve"> '%Time_invested_in_work'</w:t>
       </w:r>
     </w:p>
     <w:p>
@@ -7815,7 +8276,7 @@
           <w:sz w:val="24"/>
           <w:szCs w:val="24"/>
         </w:rPr>
-        <w:t>'Avg_monthly_income_all_years'</w:t>
+        <w:t xml:space="preserve"> 'Will_vote_only_large_party'</w:t>
       </w:r>
     </w:p>
     <w:p>
@@ -7840,7 +8301,7 @@
           <w:sz w:val="24"/>
           <w:szCs w:val="24"/>
         </w:rPr>
-        <w:t>'Political_interest_Total_Score'</w:t>
+        <w:t xml:space="preserve"> 'Number_of_valued_Kneset_members'</w:t>
       </w:r>
     </w:p>
     <w:p>
@@ -7865,7 +8326,7 @@
           <w:sz w:val="24"/>
           <w:szCs w:val="24"/>
         </w:rPr>
-        <w:t>'Number_of_valued_Kneset_members'</w:t>
+        <w:t xml:space="preserve"> 'Occupation'</w:t>
       </w:r>
     </w:p>
     <w:p>
@@ -7915,7 +8376,7 @@
           <w:sz w:val="24"/>
           <w:szCs w:val="24"/>
         </w:rPr>
-        <w:t>'Num_of_kids_born_last_10_years'</w:t>
+        <w:t>'Overall_happiness_score'</w:t>
       </w:r>
     </w:p>
     <w:p>
@@ -8012,15 +8473,10 @@
         </w:rPr>
       </w:pPr>
       <w:r>
-        <w:t>Using statistical analysis</w:t>
-      </w:r>
-      <w:r>
-        <w:rPr>
-          <w:b/>
-          <w:bCs/>
-          <w:u w:val="single"/>
-        </w:rPr>
-        <w:t xml:space="preserve"> only</w:t>
+        <w:t xml:space="preserve">Using statistical </w:t>
+      </w:r>
+      <w:r>
+        <w:t>analysis only</w:t>
       </w:r>
     </w:p>
     <w:p>
@@ -8037,7 +8493,21 @@
         </w:rPr>
       </w:pPr>
       <w:r>
-        <w:t>Since we don't need to search after the best sub set of the feature and nor do we  scale the set of the chosen features the algorithm run at polynomial time.</w:t>
+        <w:t xml:space="preserve">Since we don't need to search after the best sub set of the feature and nor do </w:t>
+      </w:r>
+      <w:proofErr w:type="gramStart"/>
+      <w:r>
+        <w:t>we  scale</w:t>
+      </w:r>
+      <w:proofErr w:type="gramEnd"/>
+      <w:r>
+        <w:t xml:space="preserve"> the set of the chosen features</w:t>
+      </w:r>
+      <w:r>
+        <w:t>,</w:t>
+      </w:r>
+      <w:r>
+        <w:t xml:space="preserve"> the algorithm run at polynomial time.</w:t>
       </w:r>
     </w:p>
     <w:p>
@@ -8147,7 +8617,15 @@
         <w:t>many</w:t>
       </w:r>
       <w:r>
-        <w:t xml:space="preserve"> iterations in order to get clear results.</w:t>
+        <w:t xml:space="preserve"> iterations </w:t>
+      </w:r>
+      <w:proofErr w:type="gramStart"/>
+      <w:r>
+        <w:t>in order to</w:t>
+      </w:r>
+      <w:proofErr w:type="gramEnd"/>
+      <w:r>
+        <w:t xml:space="preserve"> get clear results.</w:t>
       </w:r>
     </w:p>
     <w:p>
@@ -8262,7 +8740,25 @@
           <w:sz w:val="24"/>
           <w:szCs w:val="24"/>
         </w:rPr>
-        <w:t>.py in the function sfs_algo. It's parameters:</w:t>
+        <w:t xml:space="preserve">.py in the function sfs_algo. </w:t>
+      </w:r>
+      <w:proofErr w:type="gramStart"/>
+      <w:r>
+        <w:rPr>
+          <w:rFonts w:eastAsiaTheme="minorHAnsi" w:cstheme="minorHAnsi"/>
+          <w:sz w:val="24"/>
+          <w:szCs w:val="24"/>
+        </w:rPr>
+        <w:t>It's</w:t>
+      </w:r>
+      <w:proofErr w:type="gramEnd"/>
+      <w:r>
+        <w:rPr>
+          <w:rFonts w:eastAsiaTheme="minorHAnsi" w:cstheme="minorHAnsi"/>
+          <w:sz w:val="24"/>
+          <w:szCs w:val="24"/>
+        </w:rPr>
+        <w:t xml:space="preserve"> parameters:</w:t>
       </w:r>
     </w:p>
     <w:p>
@@ -8331,7 +8827,16 @@
           <w:sz w:val="26"/>
           <w:szCs w:val="26"/>
         </w:rPr>
-        <w:t>clf: classifier</w:t>
+        <w:t xml:space="preserve">clf: </w:t>
+      </w:r>
+      <w:proofErr w:type="gramStart"/>
+      <w:r>
+        <w:rPr>
+          <w:rFonts w:eastAsiaTheme="minorHAnsi" w:cstheme="minorHAnsi"/>
+          <w:sz w:val="26"/>
+          <w:szCs w:val="26"/>
+        </w:rPr>
+        <w:t>classifier</w:t>
       </w:r>
       <w:r>
         <w:rPr>
@@ -8348,7 +8853,16 @@
           <w:sz w:val="26"/>
           <w:szCs w:val="26"/>
         </w:rPr>
-        <w:t xml:space="preserve"> to examine</w:t>
+        <w:t xml:space="preserve"> to</w:t>
+      </w:r>
+      <w:proofErr w:type="gramEnd"/>
+      <w:r>
+        <w:rPr>
+          <w:rFonts w:eastAsiaTheme="minorHAnsi" w:cstheme="minorHAnsi"/>
+          <w:sz w:val="26"/>
+          <w:szCs w:val="26"/>
+        </w:rPr>
+        <w:t xml:space="preserve"> examine</w:t>
       </w:r>
     </w:p>
     <w:p>
@@ -8467,7 +8981,7 @@
           <w:sz w:val="24"/>
           <w:szCs w:val="24"/>
         </w:rPr>
-        <w:t>SVM Classifier accuracy score before SFS is: 0.7635317926158812</w:t>
+        <w:t>SVM Classifier accuracy score before SFS is: 0.7687218468059891</w:t>
       </w:r>
     </w:p>
     <w:p>
@@ -8486,7 +9000,7 @@
           <w:sz w:val="24"/>
           <w:szCs w:val="24"/>
         </w:rPr>
-        <w:t>SVM Classifier selected features are: ['Political_interest_Total_Score', 'Avg_monthly_expense_on_pets_or_plants', 'Last_school_grades', 'Number_of_differnt_parties_voted_for', 'Avg_monthly_household_cost', 'Avg_environmental_importance', 'Phone_minutes_10_years', 'Overall_happiness_score', 'Married', 'Avg_Satisfaction_with_previous_vote', 'Yearly_IncomeK', 'Avg_lottary_expanses', '%Time_invested_in_work', 'Avg_education_importance']</w:t>
+        <w:t>SVM Classifier selected features are: ['Avg_Satisfaction_with_previous_vote', 'Yearly_IncomeK', 'Number_of_differnt_parties_voted_for', 'Last_school_grades', 'Phone_minutes_10_years', 'Avg_size_per_room', 'Avg_monthly_income_all_years', 'Political_interest_Total_Score', 'Avg_monthly_household_cost', 'Married', 'Looking_at_poles_results', 'Overall_happiness_score', 'Weighted_education_rank', 'Avg_education_importance', 'Financial_balance_score_(0-1)']</w:t>
       </w:r>
     </w:p>
     <w:p>
@@ -8506,7 +9020,7 @@
           <w:sz w:val="24"/>
           <w:szCs w:val="24"/>
         </w:rPr>
-        <w:t>SVM Classifier score after SFS is: 0.795706953396898</w:t>
+        <w:t>SVM Classifier score after SFS is: 0.7988705150609722</w:t>
       </w:r>
     </w:p>
     <w:p>
@@ -8573,7 +9087,7 @@
           <w:sz w:val="26"/>
           <w:szCs w:val="26"/>
         </w:rPr>
-        <w:t>K Neighbors Classifier score before SFS is: 0.6151617071259761</w:t>
+        <w:t>K Neighbors Classifier score before SFS is: 0.6159987327526332</w:t>
       </w:r>
     </w:p>
     <w:p>
@@ -8594,7 +9108,7 @@
           <w:sz w:val="26"/>
           <w:szCs w:val="26"/>
         </w:rPr>
-        <w:t>K Neighbors Classifier selected features are: ['Weighted_education_rank', 'Avg_size_per_room', 'Overall_happiness_score', 'Last_school_grades', 'Number_of_differnt_parties_voted_for', 'Phone_minutes_10_years', 'Avg_monthly_household_cost', 'Political_interest_Total_Score', 'Avg_education_importance', 'Avg_Residancy_Altitude']</w:t>
+        <w:t>K Neighbors Classifier selected features are: ['Weighted_education_rank', 'Avg_size_per_room', 'Overall_happiness_score', 'Last_school_grades', 'Number_of_differnt_parties_voted_for', 'Avg_education_importance', 'Phone_minutes_10_years', 'Avg_monthly_household_cost', 'Political_interest_Total_Score']</w:t>
       </w:r>
     </w:p>
     <w:p>
@@ -8617,7 +9131,7 @@
           <w:sz w:val="26"/>
           <w:szCs w:val="26"/>
         </w:rPr>
-        <w:t>K Neighbors Classifier score after SFS is: 0.8471659890727626</w:t>
+        <w:t>K Neighbors Classifier score after SFS is: 0.8465052560831677</w:t>
       </w:r>
       <w:r>
         <w:rPr>
@@ -8807,7 +9321,15 @@
         </w:numPr>
       </w:pPr>
       <w:r>
-        <w:t>using classification algorithm we can create a learning curve that help us learn about the problem</w:t>
+        <w:t xml:space="preserve">using classification </w:t>
+      </w:r>
+      <w:proofErr w:type="gramStart"/>
+      <w:r>
+        <w:t>algorithm</w:t>
+      </w:r>
+      <w:proofErr w:type="gramEnd"/>
+      <w:r>
+        <w:t xml:space="preserve"> we can create a learning curve that help us learn about the problem</w:t>
       </w:r>
     </w:p>
     <w:p>
@@ -8857,7 +9379,15 @@
         </w:rPr>
       </w:pPr>
       <w:r>
-        <w:t>We can't undo and reselect a feature even if it's completely redundant.</w:t>
+        <w:t xml:space="preserve">We </w:t>
+      </w:r>
+      <w:proofErr w:type="gramStart"/>
+      <w:r>
+        <w:t>can't</w:t>
+      </w:r>
+      <w:proofErr w:type="gramEnd"/>
+      <w:r>
+        <w:t xml:space="preserve"> undo and reselect a feature even if it's completely redundant.</w:t>
       </w:r>
     </w:p>
     <w:p>
@@ -8903,7 +9433,25 @@
           <w:sz w:val="26"/>
           <w:szCs w:val="26"/>
         </w:rPr>
-        <w:t>so it's preferable to run it on a small number of features.</w:t>
+        <w:t xml:space="preserve">so </w:t>
+      </w:r>
+      <w:proofErr w:type="gramStart"/>
+      <w:r>
+        <w:rPr>
+          <w:rFonts w:cstheme="minorHAnsi"/>
+          <w:sz w:val="26"/>
+          <w:szCs w:val="26"/>
+        </w:rPr>
+        <w:t>it's</w:t>
+      </w:r>
+      <w:proofErr w:type="gramEnd"/>
+      <w:r>
+        <w:rPr>
+          <w:rFonts w:cstheme="minorHAnsi"/>
+          <w:sz w:val="26"/>
+          <w:szCs w:val="26"/>
+        </w:rPr>
+        <w:t xml:space="preserve"> preferable to run it on a small number of features.</w:t>
       </w:r>
     </w:p>
     <w:p>
@@ -8925,7 +9473,25 @@
           <w:sz w:val="26"/>
           <w:szCs w:val="26"/>
         </w:rPr>
-        <w:t xml:space="preserve">The algorithm chose to include a feature only if that feature improve the prediction accuracy and therefore </w:t>
+        <w:t xml:space="preserve">The algorithm chose to include a feature only if that feature </w:t>
+      </w:r>
+      <w:proofErr w:type="gramStart"/>
+      <w:r>
+        <w:rPr>
+          <w:rFonts w:cstheme="minorHAnsi"/>
+          <w:sz w:val="26"/>
+          <w:szCs w:val="26"/>
+        </w:rPr>
+        <w:t>improve</w:t>
+      </w:r>
+      <w:proofErr w:type="gramEnd"/>
+      <w:r>
+        <w:rPr>
+          <w:rFonts w:cstheme="minorHAnsi"/>
+          <w:sz w:val="26"/>
+          <w:szCs w:val="26"/>
+        </w:rPr>
+        <w:t xml:space="preserve"> the prediction accuracy and therefore </w:t>
       </w:r>
       <w:r>
         <w:rPr>
@@ -8960,18 +9526,27 @@
           <w:numId w:val="19"/>
         </w:numPr>
         <w:rPr>
+          <w:rFonts w:cstheme="minorHAnsi" w:hint="cs"/>
+          <w:sz w:val="26"/>
+          <w:szCs w:val="26"/>
+          <w:rtl/>
+        </w:rPr>
+      </w:pPr>
+      <w:r>
+        <w:rPr>
           <w:rFonts w:cstheme="minorHAnsi"/>
           <w:sz w:val="26"/>
           <w:szCs w:val="26"/>
         </w:rPr>
-      </w:pPr>
+        <w:t xml:space="preserve">The </w:t>
+      </w:r>
       <w:r>
         <w:rPr>
           <w:rFonts w:cstheme="minorHAnsi"/>
           <w:sz w:val="26"/>
           <w:szCs w:val="26"/>
         </w:rPr>
-        <w:t xml:space="preserve">The </w:t>
+        <w:t xml:space="preserve">selecting features </w:t>
       </w:r>
       <w:r>
         <w:rPr>
@@ -8979,7 +9554,7 @@
           <w:sz w:val="26"/>
           <w:szCs w:val="26"/>
         </w:rPr>
-        <w:t xml:space="preserve">selecting features </w:t>
+        <w:t>methodology is</w:t>
       </w:r>
       <w:r>
         <w:rPr>
@@ -8987,7 +9562,7 @@
           <w:sz w:val="26"/>
           <w:szCs w:val="26"/>
         </w:rPr>
-        <w:t>methodology is</w:t>
+        <w:t xml:space="preserve"> incremental thus it may not check other possibilities of other sub-sets of feature</w:t>
       </w:r>
       <w:r>
         <w:rPr>
@@ -8995,7 +9570,7 @@
           <w:sz w:val="26"/>
           <w:szCs w:val="26"/>
         </w:rPr>
-        <w:t xml:space="preserve"> incremental thus it may not check other possibilities of other sub-sets of feature</w:t>
+        <w:t>s</w:t>
       </w:r>
       <w:r>
         <w:rPr>
@@ -9003,31 +9578,8 @@
           <w:sz w:val="26"/>
           <w:szCs w:val="26"/>
         </w:rPr>
-        <w:t>s</w:t>
-      </w:r>
-      <w:r>
-        <w:rPr>
-          <w:rFonts w:cstheme="minorHAnsi"/>
-          <w:sz w:val="26"/>
-          <w:szCs w:val="26"/>
-        </w:rPr>
         <w:t xml:space="preserve"> that may have even higher accuracy level.</w:t>
       </w:r>
-    </w:p>
-    <w:p>
-      <w:pPr>
-        <w:autoSpaceDE w:val="0"/>
-        <w:autoSpaceDN w:val="0"/>
-        <w:bidi/>
-        <w:adjustRightInd w:val="0"/>
-        <w:spacing w:after="0" w:line="240" w:lineRule="auto"/>
-        <w:rPr>
-          <w:rFonts w:eastAsiaTheme="minorHAnsi" w:cstheme="minorHAnsi"/>
-          <w:sz w:val="26"/>
-          <w:szCs w:val="26"/>
-          <w:rtl/>
-        </w:rPr>
-      </w:pPr>
     </w:p>
     <w:p>
       <w:pPr>

</xml_diff>

<commit_message>
HW3 done and submitted
</commit_message>
<xml_diff>
--- a/HW2/dry_editable.docx
+++ b/HW2/dry_editable.docx
@@ -38,6 +38,15 @@
           <w:u w:val="single"/>
         </w:rPr>
         <w:t xml:space="preserve">Nadav Rubinstein </w:t>
+      </w:r>
+      <w:r>
+        <w:rPr>
+          <w:rFonts w:eastAsiaTheme="minorHAnsi" w:cs="Calibri-Bold"/>
+          <w:sz w:val="40"/>
+          <w:szCs w:val="40"/>
+          <w:u w:val="single"/>
+        </w:rPr>
+        <w:t>208686659</w:t>
       </w:r>
     </w:p>
     <w:p>
@@ -114,10 +123,11 @@
           <w:sz w:val="24"/>
           <w:szCs w:val="32"/>
         </w:rPr>
-        <w:t xml:space="preserve">In this part </w:t>
-      </w:r>
-      <w:proofErr w:type="gramStart"/>
-      <w:r>
+        <w:t>In this part we'll describe the actions that we made on the data given to us in order to prepare it for future leaning algorithm.</w:t>
+      </w:r>
+    </w:p>
+    <w:p>
+      <w:pPr>
         <w:rPr>
           <w:rFonts w:eastAsiaTheme="minorHAnsi" w:cs="Calibri-Bold"/>
           <w:b/>
@@ -125,9 +135,7 @@
           <w:sz w:val="24"/>
           <w:szCs w:val="32"/>
         </w:rPr>
-        <w:t>we'll</w:t>
-      </w:r>
-      <w:proofErr w:type="gramEnd"/>
+      </w:pPr>
       <w:r>
         <w:rPr>
           <w:rFonts w:eastAsiaTheme="minorHAnsi" w:cs="Calibri-Bold"/>
@@ -136,40 +144,7 @@
           <w:sz w:val="24"/>
           <w:szCs w:val="32"/>
         </w:rPr>
-        <w:t xml:space="preserve"> describe the actions that we made on the data given to us in order to prepare it for future leaning algorithm.</w:t>
-      </w:r>
-    </w:p>
-    <w:p>
-      <w:pPr>
-        <w:rPr>
-          <w:rFonts w:eastAsiaTheme="minorHAnsi" w:cs="Calibri-Bold"/>
-          <w:b/>
-          <w:bCs/>
-          <w:sz w:val="24"/>
-          <w:szCs w:val="32"/>
-        </w:rPr>
-      </w:pPr>
-      <w:proofErr w:type="gramStart"/>
-      <w:r>
-        <w:rPr>
-          <w:rFonts w:eastAsiaTheme="minorHAnsi" w:cs="Calibri-Bold"/>
-          <w:b/>
-          <w:bCs/>
-          <w:sz w:val="24"/>
-          <w:szCs w:val="32"/>
-        </w:rPr>
-        <w:t>First</w:t>
-      </w:r>
-      <w:proofErr w:type="gramEnd"/>
-      <w:r>
-        <w:rPr>
-          <w:rFonts w:eastAsiaTheme="minorHAnsi" w:cs="Calibri-Bold"/>
-          <w:b/>
-          <w:bCs/>
-          <w:sz w:val="24"/>
-          <w:szCs w:val="32"/>
-        </w:rPr>
-        <w:t xml:space="preserve"> we'll describe the process that made us understand better the data were working on:</w:t>
+        <w:t>First we'll describe the process that made us understand better the data were working on:</w:t>
       </w:r>
     </w:p>
     <w:p>
@@ -196,29 +171,7 @@
           <w:sz w:val="24"/>
           <w:szCs w:val="32"/>
         </w:rPr>
-        <w:t xml:space="preserve">After we loaded the </w:t>
-      </w:r>
-      <w:proofErr w:type="gramStart"/>
-      <w:r>
-        <w:rPr>
-          <w:rFonts w:eastAsiaTheme="minorHAnsi" w:cs="Calibri-Bold"/>
-          <w:b/>
-          <w:bCs/>
-          <w:sz w:val="24"/>
-          <w:szCs w:val="32"/>
-        </w:rPr>
-        <w:t>data</w:t>
-      </w:r>
-      <w:proofErr w:type="gramEnd"/>
-      <w:r>
-        <w:rPr>
-          <w:rFonts w:eastAsiaTheme="minorHAnsi" w:cs="Calibri-Bold"/>
-          <w:b/>
-          <w:bCs/>
-          <w:sz w:val="24"/>
-          <w:szCs w:val="32"/>
-        </w:rPr>
-        <w:t xml:space="preserve"> we separated the features into two</w:t>
+        <w:t>After we loaded the data we separated the features into two</w:t>
       </w:r>
       <w:r>
         <w:rPr>
@@ -705,23 +658,7 @@
                 <w:rFonts w:ascii="Arial" w:eastAsia="Times New Roman" w:hAnsi="Arial" w:cs="Arial"/>
                 <w:color w:val="000000"/>
               </w:rPr>
-              <w:t>Financial_balance_score</w:t>
-            </w:r>
-            <w:proofErr w:type="gramStart"/>
-            <w:r>
-              <w:rPr>
-                <w:rFonts w:ascii="Arial" w:eastAsia="Times New Roman" w:hAnsi="Arial" w:cs="Arial"/>
-                <w:color w:val="000000"/>
-              </w:rPr>
-              <w:t>_(</w:t>
-            </w:r>
-            <w:proofErr w:type="gramEnd"/>
-            <w:r>
-              <w:rPr>
-                <w:rFonts w:ascii="Arial" w:eastAsia="Times New Roman" w:hAnsi="Arial" w:cs="Arial"/>
-                <w:color w:val="000000"/>
-              </w:rPr>
-              <w:t>0-1)</w:t>
+              <w:t>Financial_balance_score_(0-1)</w:t>
             </w:r>
           </w:p>
         </w:tc>
@@ -1796,7 +1733,6 @@
           <w:szCs w:val="26"/>
         </w:rPr>
       </w:pPr>
-      <w:proofErr w:type="gramStart"/>
       <w:r>
         <w:rPr>
           <w:rFonts w:eastAsiaTheme="minorHAnsi" w:cstheme="minorHAnsi"/>
@@ -1804,16 +1740,7 @@
           <w:szCs w:val="26"/>
         </w:rPr>
         <w:lastRenderedPageBreak/>
-        <w:t>In order to</w:t>
-      </w:r>
-      <w:proofErr w:type="gramEnd"/>
-      <w:r>
-        <w:rPr>
-          <w:rFonts w:eastAsiaTheme="minorHAnsi" w:cstheme="minorHAnsi"/>
-          <w:sz w:val="26"/>
-          <w:szCs w:val="26"/>
-        </w:rPr>
-        <w:t xml:space="preserve"> handle the data with more accuracy, we looked at the distribution of each of the features by making histograms of the values of each feature:</w:t>
+        <w:t>In order to handle the data with more accuracy, we looked at the distribution of each of the features by making histograms of the values of each feature:</w:t>
       </w:r>
     </w:p>
     <w:p>
@@ -2485,25 +2412,7 @@
           <w:sz w:val="26"/>
           <w:szCs w:val="26"/>
         </w:rPr>
-        <w:t xml:space="preserve">Split the data file into 3 separate files: train, </w:t>
-      </w:r>
-      <w:proofErr w:type="gramStart"/>
-      <w:r>
-        <w:rPr>
-          <w:rFonts w:eastAsiaTheme="minorHAnsi" w:cstheme="minorHAnsi"/>
-          <w:sz w:val="26"/>
-          <w:szCs w:val="26"/>
-        </w:rPr>
-        <w:t>validation</w:t>
-      </w:r>
-      <w:proofErr w:type="gramEnd"/>
-      <w:r>
-        <w:rPr>
-          <w:rFonts w:eastAsiaTheme="minorHAnsi" w:cstheme="minorHAnsi"/>
-          <w:sz w:val="26"/>
-          <w:szCs w:val="26"/>
-        </w:rPr>
-        <w:t xml:space="preserve"> and test for further changes.</w:t>
+        <w:t>Split the data file into 3 separate files: train, validation and test for further changes.</w:t>
       </w:r>
     </w:p>
     <w:p>
@@ -2547,25 +2456,7 @@
           <w:sz w:val="26"/>
           <w:szCs w:val="26"/>
         </w:rPr>
-        <w:t xml:space="preserve">For every </w:t>
-      </w:r>
-      <w:proofErr w:type="gramStart"/>
-      <w:r>
-        <w:rPr>
-          <w:rFonts w:eastAsiaTheme="minorHAnsi" w:cstheme="minorHAnsi"/>
-          <w:sz w:val="26"/>
-          <w:szCs w:val="26"/>
-        </w:rPr>
-        <w:t>feature</w:t>
-      </w:r>
-      <w:proofErr w:type="gramEnd"/>
-      <w:r>
-        <w:rPr>
-          <w:rFonts w:eastAsiaTheme="minorHAnsi" w:cstheme="minorHAnsi"/>
-          <w:sz w:val="26"/>
-          <w:szCs w:val="26"/>
-        </w:rPr>
-        <w:t xml:space="preserve"> the distributed normally </w:t>
+        <w:t xml:space="preserve">For every feature the distributed normally </w:t>
       </w:r>
       <w:r>
         <w:rPr>
@@ -2723,25 +2614,7 @@
           <w:sz w:val="26"/>
           <w:szCs w:val="26"/>
         </w:rPr>
-        <w:t xml:space="preserve">For the lasting remaining nominal </w:t>
-      </w:r>
-      <w:proofErr w:type="gramStart"/>
-      <w:r>
-        <w:rPr>
-          <w:rFonts w:eastAsiaTheme="minorHAnsi" w:cstheme="minorHAnsi"/>
-          <w:sz w:val="26"/>
-          <w:szCs w:val="26"/>
-        </w:rPr>
-        <w:t>values</w:t>
-      </w:r>
-      <w:proofErr w:type="gramEnd"/>
-      <w:r>
-        <w:rPr>
-          <w:rFonts w:eastAsiaTheme="minorHAnsi" w:cstheme="minorHAnsi"/>
-          <w:sz w:val="26"/>
-          <w:szCs w:val="26"/>
-        </w:rPr>
-        <w:t xml:space="preserve"> we completed the missing values to be </w:t>
+        <w:t xml:space="preserve">For the lasting remaining nominal values we completed the missing values to be </w:t>
       </w:r>
       <w:r>
         <w:rPr>
@@ -2819,33 +2692,15 @@
           <w:sz w:val="26"/>
           <w:szCs w:val="26"/>
         </w:rPr>
-        <w:t xml:space="preserve">the </w:t>
-      </w:r>
-      <w:proofErr w:type="gramStart"/>
-      <w:r>
-        <w:rPr>
-          <w:rFonts w:eastAsiaTheme="minorHAnsi" w:cstheme="minorHAnsi"/>
-          <w:sz w:val="26"/>
-          <w:szCs w:val="26"/>
-        </w:rPr>
-        <w:t xml:space="preserve">average </w:t>
-      </w:r>
-      <w:r>
-        <w:rPr>
-          <w:rFonts w:eastAsiaTheme="minorHAnsi" w:cstheme="minorHAnsi"/>
-          <w:sz w:val="26"/>
-          <w:szCs w:val="26"/>
-        </w:rPr>
-        <w:t xml:space="preserve"> value</w:t>
-      </w:r>
-      <w:proofErr w:type="gramEnd"/>
-      <w:r>
-        <w:rPr>
-          <w:rFonts w:eastAsiaTheme="minorHAnsi" w:cstheme="minorHAnsi"/>
-          <w:sz w:val="26"/>
-          <w:szCs w:val="26"/>
-        </w:rPr>
-        <w:t xml:space="preserve"> </w:t>
+        <w:t xml:space="preserve">the average </w:t>
+      </w:r>
+      <w:r>
+        <w:rPr>
+          <w:rFonts w:eastAsiaTheme="minorHAnsi" w:cstheme="minorHAnsi"/>
+          <w:sz w:val="26"/>
+          <w:szCs w:val="26"/>
+        </w:rPr>
+        <w:t xml:space="preserve"> value </w:t>
       </w:r>
       <w:r>
         <w:rPr>
@@ -2985,25 +2840,7 @@
           <w:sz w:val="26"/>
           <w:szCs w:val="26"/>
         </w:rPr>
-        <w:t xml:space="preserve">Filter method: for the numeric features we removed the features that their variance was small than the threshold 0.2 since those features </w:t>
-      </w:r>
-      <w:proofErr w:type="gramStart"/>
-      <w:r>
-        <w:rPr>
-          <w:rFonts w:eastAsiaTheme="minorHAnsi" w:cstheme="minorHAnsi"/>
-          <w:sz w:val="26"/>
-          <w:szCs w:val="26"/>
-        </w:rPr>
-        <w:t>didn’t</w:t>
-      </w:r>
-      <w:proofErr w:type="gramEnd"/>
-      <w:r>
-        <w:rPr>
-          <w:rFonts w:eastAsiaTheme="minorHAnsi" w:cstheme="minorHAnsi"/>
-          <w:sz w:val="26"/>
-          <w:szCs w:val="26"/>
-        </w:rPr>
-        <w:t xml:space="preserve"> contributed more information therefore can be removed. The features that were removed were:</w:t>
+        <w:t>Filter method: for the numeric features we removed the features that their variance was small than the threshold 0.2 since those features didn’t contributed more information therefore can be removed. The features that were removed were:</w:t>
       </w:r>
     </w:p>
     <w:p>
@@ -3091,25 +2928,7 @@
           <w:sz w:val="26"/>
           <w:szCs w:val="26"/>
         </w:rPr>
-        <w:t xml:space="preserve">Wrapper method: By using SGD-Classifier and selectKBest from the sklearn library we were able to </w:t>
-      </w:r>
-      <w:proofErr w:type="gramStart"/>
-      <w:r>
-        <w:rPr>
-          <w:rFonts w:eastAsiaTheme="minorHAnsi" w:cstheme="minorHAnsi"/>
-          <w:sz w:val="26"/>
-          <w:szCs w:val="26"/>
-        </w:rPr>
-        <w:t>found</w:t>
-      </w:r>
-      <w:proofErr w:type="gramEnd"/>
-      <w:r>
-        <w:rPr>
-          <w:rFonts w:eastAsiaTheme="minorHAnsi" w:cstheme="minorHAnsi"/>
-          <w:sz w:val="26"/>
-          <w:szCs w:val="26"/>
-        </w:rPr>
-        <w:t xml:space="preserve"> the group of features with the </w:t>
+        <w:t xml:space="preserve">Wrapper method: By using SGD-Classifier and selectKBest from the sklearn library we were able to found the group of features with the </w:t>
       </w:r>
       <w:r>
         <w:rPr>
@@ -3597,7 +3416,7 @@
       <w:pPr>
         <w:bidi/>
         <w:rPr>
-          <w:rFonts w:eastAsiaTheme="minorHAnsi" w:cs="Calibri-Bold" w:hint="cs"/>
+          <w:rFonts w:eastAsiaTheme="minorHAnsi" w:cs="Calibri-Bold"/>
           <w:color w:val="4472C5"/>
           <w:sz w:val="40"/>
           <w:szCs w:val="40"/>
@@ -3656,27 +3475,13 @@
         <w:rPr>
           <w:rFonts w:cs="Calibri-Bold"/>
         </w:rPr>
-        <w:t xml:space="preserve">To </w:t>
-      </w:r>
-      <w:proofErr w:type="gramStart"/>
+        <w:t>To identify</w:t>
+      </w:r>
       <w:r>
         <w:rPr>
           <w:rFonts w:cs="Calibri-Bold"/>
         </w:rPr>
-        <w:t>identify</w:t>
-      </w:r>
-      <w:r>
-        <w:rPr>
-          <w:rFonts w:cs="Calibri-Bold"/>
-        </w:rPr>
-        <w:t xml:space="preserve">  the</w:t>
-      </w:r>
-      <w:proofErr w:type="gramEnd"/>
-      <w:r>
-        <w:rPr>
-          <w:rFonts w:cs="Calibri-Bold"/>
-        </w:rPr>
-        <w:t xml:space="preserve"> role of the attributes with respect to the Vote label, first we mapped the values of the vote label into numeric </w:t>
+        <w:t xml:space="preserve">  the role of the attributes with respect to the Vote label, first we mapped the values of the vote label into numeric </w:t>
       </w:r>
       <w:r>
         <w:rPr>
@@ -4405,25 +4210,7 @@
           <w:sz w:val="24"/>
           <w:szCs w:val="24"/>
         </w:rPr>
-        <w:t xml:space="preserve">Features we </w:t>
-      </w:r>
-      <w:proofErr w:type="gramStart"/>
-      <w:r>
-        <w:rPr>
-          <w:rFonts w:eastAsiaTheme="minorHAnsi" w:cstheme="minorHAnsi"/>
-          <w:sz w:val="24"/>
-          <w:szCs w:val="24"/>
-        </w:rPr>
-        <w:t>couldn't</w:t>
-      </w:r>
-      <w:proofErr w:type="gramEnd"/>
-      <w:r>
-        <w:rPr>
-          <w:rFonts w:eastAsiaTheme="minorHAnsi" w:cstheme="minorHAnsi"/>
-          <w:sz w:val="24"/>
-          <w:szCs w:val="24"/>
-        </w:rPr>
-        <w:t xml:space="preserve"> Conclude a connection between them to the vote label are those features that their values distributed uniformly over the vote label:</w:t>
+        <w:t>Features we couldn't Conclude a connection between them to the vote label are those features that their values distributed uniformly over the vote label:</w:t>
       </w:r>
     </w:p>
     <w:p>
@@ -7976,7 +7763,6 @@
         </w:rPr>
         <w:t xml:space="preserve"> </w:t>
       </w:r>
-      <w:proofErr w:type="gramStart"/>
       <w:r>
         <w:rPr>
           <w:rFonts w:ascii="Cambria Math" w:eastAsia="CambriaMath" w:hAnsi="Cambria Math" w:cs="Cambria Math"/>
@@ -7999,77 +7785,58 @@
           <w:sz w:val="24"/>
           <w:szCs w:val="24"/>
         </w:rPr>
-        <w:t>,</w:t>
-      </w:r>
-      <w:proofErr w:type="gramEnd"/>
-      <w:r>
+        <w:t>, num_of_iterations: number of iterations</w:t>
+      </w:r>
+    </w:p>
+    <w:p>
+      <w:pPr>
+        <w:pStyle w:val="a5"/>
+        <w:ind w:left="2268"/>
         <w:rPr>
           <w:rFonts w:ascii="Calibri" w:eastAsiaTheme="minorHAnsi" w:hAnsi="Calibri" w:cs="Calibri"/>
           <w:sz w:val="24"/>
           <w:szCs w:val="24"/>
         </w:rPr>
-        <w:t xml:space="preserve"> num_of_iterations: number of iterations</w:t>
-      </w:r>
-    </w:p>
-    <w:p>
-      <w:pPr>
-        <w:pStyle w:val="a5"/>
-        <w:ind w:left="2268"/>
+      </w:pPr>
+      <w:r>
+        <w:rPr>
+          <w:rFonts w:ascii="SymbolMT" w:eastAsiaTheme="minorHAnsi" w:hAnsi="Calibri" w:cs="SymbolMT" w:hint="cs"/>
+          <w:sz w:val="24"/>
+          <w:szCs w:val="24"/>
+        </w:rPr>
+        <w:t>•</w:t>
+      </w:r>
+      <w:r>
+        <w:rPr>
+          <w:rFonts w:ascii="SymbolMT" w:eastAsiaTheme="minorHAnsi" w:hAnsi="Calibri" w:cs="SymbolMT"/>
+          <w:sz w:val="24"/>
+          <w:szCs w:val="24"/>
+        </w:rPr>
+        <w:t xml:space="preserve"> </w:t>
+      </w:r>
+      <w:r>
+        <w:rPr>
+          <w:rFonts w:ascii="Cambria Math" w:eastAsia="CambriaMath" w:hAnsi="Cambria Math" w:cs="Cambria Math"/>
+          <w:sz w:val="24"/>
+          <w:szCs w:val="24"/>
+        </w:rPr>
+        <w:t>𝜏</w:t>
+      </w:r>
+      <w:r>
+        <w:rPr>
+          <w:rFonts w:ascii="CambriaMath" w:eastAsia="CambriaMath" w:hAnsi="Calibri" w:cs="CambriaMath"/>
+          <w:sz w:val="24"/>
+          <w:szCs w:val="24"/>
+        </w:rPr>
+        <w:t xml:space="preserve"> </w:t>
+      </w:r>
+      <w:r>
         <w:rPr>
           <w:rFonts w:ascii="Calibri" w:eastAsiaTheme="minorHAnsi" w:hAnsi="Calibri" w:cs="Calibri"/>
           <w:sz w:val="24"/>
           <w:szCs w:val="24"/>
         </w:rPr>
-      </w:pPr>
-      <w:r>
-        <w:rPr>
-          <w:rFonts w:ascii="SymbolMT" w:eastAsiaTheme="minorHAnsi" w:hAnsi="Calibri" w:cs="SymbolMT" w:hint="cs"/>
-          <w:sz w:val="24"/>
-          <w:szCs w:val="24"/>
-        </w:rPr>
-        <w:t>•</w:t>
-      </w:r>
-      <w:r>
-        <w:rPr>
-          <w:rFonts w:ascii="SymbolMT" w:eastAsiaTheme="minorHAnsi" w:hAnsi="Calibri" w:cs="SymbolMT"/>
-          <w:sz w:val="24"/>
-          <w:szCs w:val="24"/>
-        </w:rPr>
-        <w:t xml:space="preserve"> </w:t>
-      </w:r>
-      <w:proofErr w:type="gramStart"/>
-      <w:r>
-        <w:rPr>
-          <w:rFonts w:ascii="Cambria Math" w:eastAsia="CambriaMath" w:hAnsi="Cambria Math" w:cs="Cambria Math"/>
-          <w:sz w:val="24"/>
-          <w:szCs w:val="24"/>
-        </w:rPr>
-        <w:t>𝜏</w:t>
-      </w:r>
-      <w:r>
-        <w:rPr>
-          <w:rFonts w:ascii="CambriaMath" w:eastAsia="CambriaMath" w:hAnsi="Calibri" w:cs="CambriaMath"/>
-          <w:sz w:val="24"/>
-          <w:szCs w:val="24"/>
-        </w:rPr>
-        <w:t xml:space="preserve"> </w:t>
-      </w:r>
-      <w:r>
-        <w:rPr>
-          <w:rFonts w:ascii="Calibri" w:eastAsiaTheme="minorHAnsi" w:hAnsi="Calibri" w:cs="Calibri"/>
-          <w:sz w:val="24"/>
-          <w:szCs w:val="24"/>
-        </w:rPr>
-        <w:t>,</w:t>
-      </w:r>
-      <w:proofErr w:type="gramEnd"/>
-      <w:r>
-        <w:rPr>
-          <w:rFonts w:ascii="Calibri" w:eastAsiaTheme="minorHAnsi" w:hAnsi="Calibri" w:cs="Calibri"/>
-          <w:sz w:val="24"/>
-          <w:szCs w:val="24"/>
-        </w:rPr>
-        <w:t xml:space="preserve"> threshold: threshold</w:t>
+        <w:t>, threshold: threshold</w:t>
       </w:r>
     </w:p>
     <w:p>
@@ -8493,15 +8260,7 @@
         </w:rPr>
       </w:pPr>
       <w:r>
-        <w:t xml:space="preserve">Since we don't need to search after the best sub set of the feature and nor do </w:t>
-      </w:r>
-      <w:proofErr w:type="gramStart"/>
-      <w:r>
-        <w:t>we  scale</w:t>
-      </w:r>
-      <w:proofErr w:type="gramEnd"/>
-      <w:r>
-        <w:t xml:space="preserve"> the set of the chosen features</w:t>
+        <w:t>Since we don't need to search after the best sub set of the feature and nor do we  scale the set of the chosen features</w:t>
       </w:r>
       <w:r>
         <w:t>,</w:t>
@@ -8617,15 +8376,7 @@
         <w:t>many</w:t>
       </w:r>
       <w:r>
-        <w:t xml:space="preserve"> iterations </w:t>
-      </w:r>
-      <w:proofErr w:type="gramStart"/>
-      <w:r>
-        <w:t>in order to</w:t>
-      </w:r>
-      <w:proofErr w:type="gramEnd"/>
-      <w:r>
-        <w:t xml:space="preserve"> get clear results.</w:t>
+        <w:t xml:space="preserve"> iterations in order to get clear results.</w:t>
       </w:r>
     </w:p>
     <w:p>
@@ -8740,25 +8491,7 @@
           <w:sz w:val="24"/>
           <w:szCs w:val="24"/>
         </w:rPr>
-        <w:t xml:space="preserve">.py in the function sfs_algo. </w:t>
-      </w:r>
-      <w:proofErr w:type="gramStart"/>
-      <w:r>
-        <w:rPr>
-          <w:rFonts w:eastAsiaTheme="minorHAnsi" w:cstheme="minorHAnsi"/>
-          <w:sz w:val="24"/>
-          <w:szCs w:val="24"/>
-        </w:rPr>
-        <w:t>It's</w:t>
-      </w:r>
-      <w:proofErr w:type="gramEnd"/>
-      <w:r>
-        <w:rPr>
-          <w:rFonts w:eastAsiaTheme="minorHAnsi" w:cstheme="minorHAnsi"/>
-          <w:sz w:val="24"/>
-          <w:szCs w:val="24"/>
-        </w:rPr>
-        <w:t xml:space="preserve"> parameters:</w:t>
+        <w:t>.py in the function sfs_algo. It's parameters:</w:t>
       </w:r>
     </w:p>
     <w:p>
@@ -8827,16 +8560,7 @@
           <w:sz w:val="26"/>
           <w:szCs w:val="26"/>
         </w:rPr>
-        <w:t xml:space="preserve">clf: </w:t>
-      </w:r>
-      <w:proofErr w:type="gramStart"/>
-      <w:r>
-        <w:rPr>
-          <w:rFonts w:eastAsiaTheme="minorHAnsi" w:cstheme="minorHAnsi"/>
-          <w:sz w:val="26"/>
-          <w:szCs w:val="26"/>
-        </w:rPr>
-        <w:t>classifier</w:t>
+        <w:t>clf: classifier</w:t>
       </w:r>
       <w:r>
         <w:rPr>
@@ -8853,16 +8577,7 @@
           <w:sz w:val="26"/>
           <w:szCs w:val="26"/>
         </w:rPr>
-        <w:t xml:space="preserve"> to</w:t>
-      </w:r>
-      <w:proofErr w:type="gramEnd"/>
-      <w:r>
-        <w:rPr>
-          <w:rFonts w:eastAsiaTheme="minorHAnsi" w:cstheme="minorHAnsi"/>
-          <w:sz w:val="26"/>
-          <w:szCs w:val="26"/>
-        </w:rPr>
-        <w:t xml:space="preserve"> examine</w:t>
+        <w:t xml:space="preserve"> to examine</w:t>
       </w:r>
     </w:p>
     <w:p>
@@ -9321,15 +9036,7 @@
         </w:numPr>
       </w:pPr>
       <w:r>
-        <w:t xml:space="preserve">using classification </w:t>
-      </w:r>
-      <w:proofErr w:type="gramStart"/>
-      <w:r>
-        <w:t>algorithm</w:t>
-      </w:r>
-      <w:proofErr w:type="gramEnd"/>
-      <w:r>
-        <w:t xml:space="preserve"> we can create a learning curve that help us learn about the problem</w:t>
+        <w:t>using classification algorithm we can create a learning curve that help us learn about the problem</w:t>
       </w:r>
     </w:p>
     <w:p>
@@ -9379,15 +9086,7 @@
         </w:rPr>
       </w:pPr>
       <w:r>
-        <w:t xml:space="preserve">We </w:t>
-      </w:r>
-      <w:proofErr w:type="gramStart"/>
-      <w:r>
-        <w:t>can't</w:t>
-      </w:r>
-      <w:proofErr w:type="gramEnd"/>
-      <w:r>
-        <w:t xml:space="preserve"> undo and reselect a feature even if it's completely redundant.</w:t>
+        <w:t>We can't undo and reselect a feature even if it's completely redundant.</w:t>
       </w:r>
     </w:p>
     <w:p>
@@ -9433,25 +9132,7 @@
           <w:sz w:val="26"/>
           <w:szCs w:val="26"/>
         </w:rPr>
-        <w:t xml:space="preserve">so </w:t>
-      </w:r>
-      <w:proofErr w:type="gramStart"/>
-      <w:r>
-        <w:rPr>
-          <w:rFonts w:cstheme="minorHAnsi"/>
-          <w:sz w:val="26"/>
-          <w:szCs w:val="26"/>
-        </w:rPr>
-        <w:t>it's</w:t>
-      </w:r>
-      <w:proofErr w:type="gramEnd"/>
-      <w:r>
-        <w:rPr>
-          <w:rFonts w:cstheme="minorHAnsi"/>
-          <w:sz w:val="26"/>
-          <w:szCs w:val="26"/>
-        </w:rPr>
-        <w:t xml:space="preserve"> preferable to run it on a small number of features.</w:t>
+        <w:t>so it's preferable to run it on a small number of features.</w:t>
       </w:r>
     </w:p>
     <w:p>
@@ -9473,25 +9154,7 @@
           <w:sz w:val="26"/>
           <w:szCs w:val="26"/>
         </w:rPr>
-        <w:t xml:space="preserve">The algorithm chose to include a feature only if that feature </w:t>
-      </w:r>
-      <w:proofErr w:type="gramStart"/>
-      <w:r>
-        <w:rPr>
-          <w:rFonts w:cstheme="minorHAnsi"/>
-          <w:sz w:val="26"/>
-          <w:szCs w:val="26"/>
-        </w:rPr>
-        <w:t>improve</w:t>
-      </w:r>
-      <w:proofErr w:type="gramEnd"/>
-      <w:r>
-        <w:rPr>
-          <w:rFonts w:cstheme="minorHAnsi"/>
-          <w:sz w:val="26"/>
-          <w:szCs w:val="26"/>
-        </w:rPr>
-        <w:t xml:space="preserve"> the prediction accuracy and therefore </w:t>
+        <w:t xml:space="preserve">The algorithm chose to include a feature only if that feature improve the prediction accuracy and therefore </w:t>
       </w:r>
       <w:r>
         <w:rPr>
@@ -9526,7 +9189,7 @@
           <w:numId w:val="19"/>
         </w:numPr>
         <w:rPr>
-          <w:rFonts w:cstheme="minorHAnsi" w:hint="cs"/>
+          <w:rFonts w:cstheme="minorHAnsi"/>
           <w:sz w:val="26"/>
           <w:szCs w:val="26"/>
           <w:rtl/>

</xml_diff>